<commit_message>
with comp1, comp2, generation script, report
</commit_message>
<xml_diff>
--- a/HW/HW1/HW1_report.docx
+++ b/HW/HW1/HW1_report.docx
@@ -996,7 +996,15 @@
         <w:t>.</w:t>
       </w:r>
       <w:r>
-        <w:t>Daniel Jurafsky &amp; James H. Martin</w:t>
+        <w:t xml:space="preserve">Daniel </w:t>
+      </w:r>
+      <w:proofErr w:type="spellStart"/>
+      <w:r>
+        <w:t>Jurafsky</w:t>
+      </w:r>
+      <w:proofErr w:type="spellEnd"/>
+      <w:r>
+        <w:t xml:space="preserve"> &amp; James H. Martin</w:t>
       </w:r>
       <w:r>
         <w:rPr>
@@ -2782,7 +2790,29 @@
           <w:szCs w:val="24"/>
           <w:rtl/>
         </w:rPr>
-        <w:t xml:space="preserve">המדד שבו נעזרנו לאומדן הביצועים הינו דיוק </w:t>
+        <w:t xml:space="preserve">המדד שבו נעזרנו </w:t>
+      </w:r>
+      <w:proofErr w:type="spellStart"/>
+      <w:r>
+        <w:rPr>
+          <w:rFonts w:ascii="David" w:eastAsiaTheme="minorEastAsia" w:hAnsi="David" w:cs="David" w:hint="cs"/>
+          <w:i/>
+          <w:sz w:val="24"/>
+          <w:szCs w:val="24"/>
+          <w:rtl/>
+        </w:rPr>
+        <w:t>לאומדן</w:t>
+      </w:r>
+      <w:proofErr w:type="spellEnd"/>
+      <w:r>
+        <w:rPr>
+          <w:rFonts w:ascii="David" w:eastAsiaTheme="minorEastAsia" w:hAnsi="David" w:cs="David" w:hint="cs"/>
+          <w:i/>
+          <w:sz w:val="24"/>
+          <w:szCs w:val="24"/>
+          <w:rtl/>
+        </w:rPr>
+        <w:t xml:space="preserve"> הביצועים הינו דיוק </w:t>
       </w:r>
       <w:r>
         <w:rPr>
@@ -3047,7 +3077,29 @@
           <w:szCs w:val="24"/>
           <w:rtl/>
         </w:rPr>
-        <w:t xml:space="preserve"> המהווה מקדם הרגולריזציה, </w:t>
+        <w:t xml:space="preserve"> המהווה מקדם </w:t>
+      </w:r>
+      <w:proofErr w:type="spellStart"/>
+      <w:r>
+        <w:rPr>
+          <w:rFonts w:ascii="David" w:eastAsiaTheme="minorEastAsia" w:hAnsi="David" w:cs="David" w:hint="cs"/>
+          <w:i/>
+          <w:sz w:val="24"/>
+          <w:szCs w:val="24"/>
+          <w:rtl/>
+        </w:rPr>
+        <w:t>הרגולריזציה</w:t>
+      </w:r>
+      <w:proofErr w:type="spellEnd"/>
+      <w:r>
+        <w:rPr>
+          <w:rFonts w:ascii="David" w:eastAsiaTheme="minorEastAsia" w:hAnsi="David" w:cs="David" w:hint="cs"/>
+          <w:i/>
+          <w:sz w:val="24"/>
+          <w:szCs w:val="24"/>
+          <w:rtl/>
+        </w:rPr>
+        <w:t xml:space="preserve">, </w:t>
       </w:r>
       <w:r>
         <w:rPr>
@@ -3059,6 +3111,7 @@
         </w:rPr>
         <w:t>ו-</w:t>
       </w:r>
+      <w:proofErr w:type="spellStart"/>
       <w:r>
         <w:rPr>
           <w:rFonts w:ascii="David" w:eastAsiaTheme="minorEastAsia" w:hAnsi="David" w:cs="David"/>
@@ -3068,6 +3121,7 @@
         </w:rPr>
         <w:t>thrs</w:t>
       </w:r>
+      <w:proofErr w:type="spellEnd"/>
       <w:r>
         <w:rPr>
           <w:rFonts w:ascii="David" w:eastAsiaTheme="minorEastAsia" w:hAnsi="David" w:cs="David" w:hint="cs"/>
@@ -3195,7 +3249,29 @@
           <w:szCs w:val="24"/>
           <w:rtl/>
         </w:rPr>
-        <w:t xml:space="preserve"> שימוש במקדם רגולריזציה גבוה מקטין את הסיכוי להגיע למצב של </w:t>
+        <w:t xml:space="preserve"> שימוש במקדם </w:t>
+      </w:r>
+      <w:proofErr w:type="spellStart"/>
+      <w:r>
+        <w:rPr>
+          <w:rFonts w:ascii="David" w:eastAsiaTheme="minorEastAsia" w:hAnsi="David" w:cs="David" w:hint="cs"/>
+          <w:i/>
+          <w:sz w:val="24"/>
+          <w:szCs w:val="24"/>
+          <w:rtl/>
+        </w:rPr>
+        <w:t>רגולריזציה</w:t>
+      </w:r>
+      <w:proofErr w:type="spellEnd"/>
+      <w:r>
+        <w:rPr>
+          <w:rFonts w:ascii="David" w:eastAsiaTheme="minorEastAsia" w:hAnsi="David" w:cs="David" w:hint="cs"/>
+          <w:i/>
+          <w:sz w:val="24"/>
+          <w:szCs w:val="24"/>
+          <w:rtl/>
+        </w:rPr>
+        <w:t xml:space="preserve"> גבוה מקטין את הסיכוי להגיע למצב של </w:t>
       </w:r>
       <w:r>
         <w:rPr>
@@ -3274,14 +3350,25 @@
         </w:rPr>
         <w:t xml:space="preserve"> </w:t>
       </w:r>
-      <w:r>
-        <w:rPr>
-          <w:rFonts w:ascii="David" w:eastAsiaTheme="minorEastAsia" w:hAnsi="David" w:cs="David"/>
-          <w:i/>
-          <w:sz w:val="24"/>
-          <w:szCs w:val="24"/>
-        </w:rPr>
-        <w:t>thr rare = 3</w:t>
+      <w:proofErr w:type="spellStart"/>
+      <w:r>
+        <w:rPr>
+          <w:rFonts w:ascii="David" w:eastAsiaTheme="minorEastAsia" w:hAnsi="David" w:cs="David"/>
+          <w:i/>
+          <w:sz w:val="24"/>
+          <w:szCs w:val="24"/>
+        </w:rPr>
+        <w:t>thr</w:t>
+      </w:r>
+      <w:proofErr w:type="spellEnd"/>
+      <w:r>
+        <w:rPr>
+          <w:rFonts w:ascii="David" w:eastAsiaTheme="minorEastAsia" w:hAnsi="David" w:cs="David"/>
+          <w:i/>
+          <w:sz w:val="24"/>
+          <w:szCs w:val="24"/>
+        </w:rPr>
+        <w:t xml:space="preserve"> rare = 3</w:t>
       </w:r>
       <w:r>
         <w:rPr>
@@ -3293,14 +3380,25 @@
         </w:rPr>
         <w:t xml:space="preserve">, </w:t>
       </w:r>
-      <w:r>
-        <w:rPr>
-          <w:rFonts w:ascii="David" w:eastAsiaTheme="minorEastAsia" w:hAnsi="David" w:cs="David"/>
-          <w:i/>
-          <w:sz w:val="24"/>
-          <w:szCs w:val="24"/>
-        </w:rPr>
-        <w:t xml:space="preserve">thr common = </w:t>
+      <w:proofErr w:type="spellStart"/>
+      <w:r>
+        <w:rPr>
+          <w:rFonts w:ascii="David" w:eastAsiaTheme="minorEastAsia" w:hAnsi="David" w:cs="David"/>
+          <w:i/>
+          <w:sz w:val="24"/>
+          <w:szCs w:val="24"/>
+        </w:rPr>
+        <w:t>thr</w:t>
+      </w:r>
+      <w:proofErr w:type="spellEnd"/>
+      <w:r>
+        <w:rPr>
+          <w:rFonts w:ascii="David" w:eastAsiaTheme="minorEastAsia" w:hAnsi="David" w:cs="David"/>
+          <w:i/>
+          <w:sz w:val="24"/>
+          <w:szCs w:val="24"/>
+        </w:rPr>
+        <w:t xml:space="preserve"> common = </w:t>
       </w:r>
       <w:r>
         <w:rPr>
@@ -3437,7 +3535,29 @@
           <w:szCs w:val="24"/>
           <w:rtl/>
         </w:rPr>
-        <w:t>בתחילה, שקלנו לצמצם מראש את מספר התכוניות שבהן נשתמש עבור מודל זה, שכן מספר הדוגמאות המצומצם עשוי לפגוע ביכולת לאמן מודל עשיר. בסופו של דבר, בחרנו לנסות ערכי סף ורגולריזציה שונים אשר יאפשרו לשלוט בגודל האפקטיבי של המודל ולבחור את הפרמטרים שעבורם נקבל את התוצאות המיטביות.</w:t>
+        <w:t xml:space="preserve">בתחילה, שקלנו לצמצם מראש את מספר התכוניות שבהן נשתמש עבור מודל זה, שכן מספר הדוגמאות המצומצם עשוי לפגוע ביכולת לאמן מודל עשיר. בסופו של דבר, בחרנו לנסות ערכי סף </w:t>
+      </w:r>
+      <w:proofErr w:type="spellStart"/>
+      <w:r>
+        <w:rPr>
+          <w:rFonts w:ascii="David" w:eastAsiaTheme="minorEastAsia" w:hAnsi="David" w:cs="David" w:hint="cs"/>
+          <w:i/>
+          <w:sz w:val="24"/>
+          <w:szCs w:val="24"/>
+          <w:rtl/>
+        </w:rPr>
+        <w:t>ורגולריזציה</w:t>
+      </w:r>
+      <w:proofErr w:type="spellEnd"/>
+      <w:r>
+        <w:rPr>
+          <w:rFonts w:ascii="David" w:eastAsiaTheme="minorEastAsia" w:hAnsi="David" w:cs="David" w:hint="cs"/>
+          <w:i/>
+          <w:sz w:val="24"/>
+          <w:szCs w:val="24"/>
+          <w:rtl/>
+        </w:rPr>
+        <w:t xml:space="preserve"> שונים אשר יאפשרו לשלוט בגודל האפקטיבי של המודל ולבחור את הפרמטרים שעבורם נקבל את התוצאות המיטביות.</w:t>
       </w:r>
     </w:p>
     <w:p>
@@ -3779,14 +3899,25 @@
         </w:rPr>
         <w:t xml:space="preserve">. עבור </w:t>
       </w:r>
-      <w:r>
-        <w:rPr>
-          <w:rFonts w:ascii="David" w:eastAsiaTheme="minorEastAsia" w:hAnsi="David" w:cs="David"/>
-          <w:i/>
-          <w:sz w:val="24"/>
-          <w:szCs w:val="24"/>
-        </w:rPr>
-        <w:t xml:space="preserve">thr rare = </w:t>
+      <w:proofErr w:type="spellStart"/>
+      <w:r>
+        <w:rPr>
+          <w:rFonts w:ascii="David" w:eastAsiaTheme="minorEastAsia" w:hAnsi="David" w:cs="David"/>
+          <w:i/>
+          <w:sz w:val="24"/>
+          <w:szCs w:val="24"/>
+        </w:rPr>
+        <w:t>thr</w:t>
+      </w:r>
+      <w:proofErr w:type="spellEnd"/>
+      <w:r>
+        <w:rPr>
+          <w:rFonts w:ascii="David" w:eastAsiaTheme="minorEastAsia" w:hAnsi="David" w:cs="David"/>
+          <w:i/>
+          <w:sz w:val="24"/>
+          <w:szCs w:val="24"/>
+        </w:rPr>
+        <w:t xml:space="preserve"> rare = </w:t>
       </w:r>
       <w:r>
         <w:rPr>
@@ -3807,14 +3938,25 @@
         </w:rPr>
         <w:t xml:space="preserve">, </w:t>
       </w:r>
-      <w:r>
-        <w:rPr>
-          <w:rFonts w:ascii="David" w:eastAsiaTheme="minorEastAsia" w:hAnsi="David" w:cs="David"/>
-          <w:i/>
-          <w:sz w:val="24"/>
-          <w:szCs w:val="24"/>
-        </w:rPr>
-        <w:t xml:space="preserve">thr common = </w:t>
+      <w:proofErr w:type="spellStart"/>
+      <w:r>
+        <w:rPr>
+          <w:rFonts w:ascii="David" w:eastAsiaTheme="minorEastAsia" w:hAnsi="David" w:cs="David"/>
+          <w:i/>
+          <w:sz w:val="24"/>
+          <w:szCs w:val="24"/>
+        </w:rPr>
+        <w:t>thr</w:t>
+      </w:r>
+      <w:proofErr w:type="spellEnd"/>
+      <w:r>
+        <w:rPr>
+          <w:rFonts w:ascii="David" w:eastAsiaTheme="minorEastAsia" w:hAnsi="David" w:cs="David"/>
+          <w:i/>
+          <w:sz w:val="24"/>
+          <w:szCs w:val="24"/>
+        </w:rPr>
+        <w:t xml:space="preserve"> common = </w:t>
       </w:r>
       <w:r>
         <w:rPr>
@@ -5139,8 +5281,31 @@
           <w:szCs w:val="24"/>
           <w:rtl/>
         </w:rPr>
-        <w:t xml:space="preserve">השקענו מאמץ ומחשבה רבה באופן המימוש כדי להשיג ביצועים מיטביים. מימשנו את הקוד בצורה וקטורית, דבר המאפשר להאיץ את הביצועים בצורה משמעותית. כמו כן, כדי לייצג את וקטור התכונות, נעזרנו במטריצות דלילות מסוג </w:t>
-      </w:r>
+        <w:t xml:space="preserve">השקענו מאמץ ומחשבה רבה באופן המימוש כדי להשיג ביצועים מיטביים. מימשנו את הקוד בצורה </w:t>
+      </w:r>
+      <w:proofErr w:type="spellStart"/>
+      <w:r>
+        <w:rPr>
+          <w:rFonts w:ascii="David" w:eastAsiaTheme="minorEastAsia" w:hAnsi="David" w:cs="David" w:hint="cs"/>
+          <w:i/>
+          <w:sz w:val="24"/>
+          <w:szCs w:val="24"/>
+          <w:rtl/>
+        </w:rPr>
+        <w:t>וקטורית</w:t>
+      </w:r>
+      <w:proofErr w:type="spellEnd"/>
+      <w:r>
+        <w:rPr>
+          <w:rFonts w:ascii="David" w:eastAsiaTheme="minorEastAsia" w:hAnsi="David" w:cs="David" w:hint="cs"/>
+          <w:i/>
+          <w:sz w:val="24"/>
+          <w:szCs w:val="24"/>
+          <w:rtl/>
+        </w:rPr>
+        <w:t xml:space="preserve">, דבר המאפשר להאיץ את הביצועים בצורה משמעותית. כמו כן, כדי לייצג את וקטור התכונות, נעזרנו במטריצות דלילות מסוג </w:t>
+      </w:r>
+      <w:proofErr w:type="spellStart"/>
       <w:r>
         <w:rPr>
           <w:rFonts w:ascii="David" w:eastAsiaTheme="minorEastAsia" w:hAnsi="David" w:cs="David"/>
@@ -5150,6 +5315,7 @@
         </w:rPr>
         <w:t>csr_matrix</w:t>
       </w:r>
+      <w:proofErr w:type="spellEnd"/>
       <w:r>
         <w:rPr>
           <w:rFonts w:ascii="David" w:eastAsiaTheme="minorEastAsia" w:hAnsi="David" w:cs="David" w:hint="cs"/>
@@ -5339,6 +5505,7 @@
         </w:rPr>
         <w:t xml:space="preserve"> </w:t>
       </w:r>
+      <w:proofErr w:type="spellStart"/>
       <w:r>
         <w:rPr>
           <w:rFonts w:ascii="David" w:eastAsiaTheme="minorEastAsia" w:hAnsi="David" w:cs="David"/>
@@ -5348,6 +5515,7 @@
         </w:rPr>
         <w:t>softmax</w:t>
       </w:r>
+      <w:proofErr w:type="spellEnd"/>
       <w:r>
         <w:rPr>
           <w:rFonts w:ascii="David" w:eastAsiaTheme="minorEastAsia" w:hAnsi="David" w:cs="David" w:hint="cs"/>
@@ -6205,6 +6373,7 @@
         </w:rPr>
         <w:t>, דבר המצמצם את גדלי הביטויים משמעותית, מבלי לשנות את ערך ה</w:t>
       </w:r>
+      <w:proofErr w:type="spellStart"/>
       <w:r>
         <w:rPr>
           <w:rFonts w:ascii="David" w:eastAsiaTheme="minorEastAsia" w:hAnsi="David" w:cs="David"/>
@@ -6214,6 +6383,7 @@
         </w:rPr>
         <w:t>softmax</w:t>
       </w:r>
+      <w:proofErr w:type="spellEnd"/>
       <w:r>
         <w:rPr>
           <w:rFonts w:ascii="David" w:eastAsiaTheme="minorEastAsia" w:hAnsi="David" w:cs="David" w:hint="cs"/>
@@ -6295,16 +6465,71 @@
           <w:szCs w:val="24"/>
           <w:rtl/>
         </w:rPr>
-        <w:t xml:space="preserve">בשלב ההסקה, השתמשנו בגירסת "חיפוש האלומה" של אלגוריתם ויטרבי, כדי לצמצם את זמן הריצה. הודות לשינוי זה, במקום לבדוק את כל 44 אפשרויות התיוגים, נבדק קומץ אפשרויות בלבד. גודל האלומה מהווה גם כן היפר-פרמטר של שלב ההסקה אותו גם כן כיווננו. הערך הנבחר הינו </w:t>
-      </w:r>
-      <w:r>
-        <w:rPr>
-          <w:rFonts w:ascii="David" w:eastAsiaTheme="minorEastAsia" w:hAnsi="David" w:cs="David"/>
-          <w:i/>
-          <w:sz w:val="24"/>
-          <w:szCs w:val="24"/>
-        </w:rPr>
-        <w:t>beam_size = 3</w:t>
+        <w:t xml:space="preserve">בשלב ההסקה, השתמשנו </w:t>
+      </w:r>
+      <w:proofErr w:type="spellStart"/>
+      <w:r>
+        <w:rPr>
+          <w:rFonts w:ascii="David" w:eastAsiaTheme="minorEastAsia" w:hAnsi="David" w:cs="David" w:hint="cs"/>
+          <w:i/>
+          <w:sz w:val="24"/>
+          <w:szCs w:val="24"/>
+          <w:rtl/>
+        </w:rPr>
+        <w:t>בגירסת</w:t>
+      </w:r>
+      <w:proofErr w:type="spellEnd"/>
+      <w:r>
+        <w:rPr>
+          <w:rFonts w:ascii="David" w:eastAsiaTheme="minorEastAsia" w:hAnsi="David" w:cs="David" w:hint="cs"/>
+          <w:i/>
+          <w:sz w:val="24"/>
+          <w:szCs w:val="24"/>
+          <w:rtl/>
+        </w:rPr>
+        <w:t xml:space="preserve"> "חיפוש האלומה" של אלגוריתם </w:t>
+      </w:r>
+      <w:proofErr w:type="spellStart"/>
+      <w:r>
+        <w:rPr>
+          <w:rFonts w:ascii="David" w:eastAsiaTheme="minorEastAsia" w:hAnsi="David" w:cs="David" w:hint="cs"/>
+          <w:i/>
+          <w:sz w:val="24"/>
+          <w:szCs w:val="24"/>
+          <w:rtl/>
+        </w:rPr>
+        <w:t>ויטרבי</w:t>
+      </w:r>
+      <w:proofErr w:type="spellEnd"/>
+      <w:r>
+        <w:rPr>
+          <w:rFonts w:ascii="David" w:eastAsiaTheme="minorEastAsia" w:hAnsi="David" w:cs="David" w:hint="cs"/>
+          <w:i/>
+          <w:sz w:val="24"/>
+          <w:szCs w:val="24"/>
+          <w:rtl/>
+        </w:rPr>
+        <w:t xml:space="preserve">, כדי לצמצם את זמן הריצה. הודות לשינוי זה, במקום לבדוק את כל 44 אפשרויות התיוגים, נבדק קומץ אפשרויות בלבד. גודל האלומה מהווה גם כן היפר-פרמטר של שלב ההסקה אותו גם כן כיווננו. הערך הנבחר הינו </w:t>
+      </w:r>
+      <w:proofErr w:type="spellStart"/>
+      <w:r>
+        <w:rPr>
+          <w:rFonts w:ascii="David" w:eastAsiaTheme="minorEastAsia" w:hAnsi="David" w:cs="David"/>
+          <w:i/>
+          <w:sz w:val="24"/>
+          <w:szCs w:val="24"/>
+        </w:rPr>
+        <w:t>beam_size</w:t>
+      </w:r>
+      <w:proofErr w:type="spellEnd"/>
+      <w:r>
+        <w:rPr>
+          <w:rFonts w:ascii="David" w:eastAsiaTheme="minorEastAsia" w:hAnsi="David" w:cs="David"/>
+          <w:i/>
+          <w:sz w:val="24"/>
+          <w:szCs w:val="24"/>
+        </w:rPr>
+        <w:t xml:space="preserve"> = 3</w:t>
       </w:r>
       <w:r>
         <w:rPr>
@@ -6334,7 +6559,29 @@
           <w:szCs w:val="24"/>
           <w:rtl/>
         </w:rPr>
-        <w:t>נציין כי גם כאן, נעזרנו בחישובים ובפעולות וקטוריות אשר מייעלות מאוד את הקוד ומקצרות משמעותית את זמן הריצה.</w:t>
+        <w:t xml:space="preserve">נציין כי גם כאן, נעזרנו בחישובים ובפעולות </w:t>
+      </w:r>
+      <w:proofErr w:type="spellStart"/>
+      <w:r>
+        <w:rPr>
+          <w:rFonts w:ascii="David" w:eastAsiaTheme="minorEastAsia" w:hAnsi="David" w:cs="David" w:hint="cs"/>
+          <w:i/>
+          <w:sz w:val="24"/>
+          <w:szCs w:val="24"/>
+          <w:rtl/>
+        </w:rPr>
+        <w:t>וקטוריות</w:t>
+      </w:r>
+      <w:proofErr w:type="spellEnd"/>
+      <w:r>
+        <w:rPr>
+          <w:rFonts w:ascii="David" w:eastAsiaTheme="minorEastAsia" w:hAnsi="David" w:cs="David" w:hint="cs"/>
+          <w:i/>
+          <w:sz w:val="24"/>
+          <w:szCs w:val="24"/>
+          <w:rtl/>
+        </w:rPr>
+        <w:t xml:space="preserve"> אשר מייעלות מאוד את הקוד ומקצרות משמעותית את זמן הריצה.</w:t>
       </w:r>
       <w:r>
         <w:rPr>
@@ -7201,8 +7448,20 @@
           <w:szCs w:val="24"/>
           <w:rtl/>
         </w:rPr>
-        <w:t xml:space="preserve"> וב</w:t>
-      </w:r>
+        <w:t xml:space="preserve"> </w:t>
+      </w:r>
+      <w:proofErr w:type="spellStart"/>
+      <w:r>
+        <w:rPr>
+          <w:rFonts w:ascii="David" w:eastAsiaTheme="minorEastAsia" w:hAnsi="David" w:cs="David" w:hint="cs"/>
+          <w:i/>
+          <w:sz w:val="24"/>
+          <w:szCs w:val="24"/>
+          <w:rtl/>
+        </w:rPr>
+        <w:t>וב</w:t>
+      </w:r>
+      <w:proofErr w:type="spellEnd"/>
       <w:r>
         <w:rPr>
           <w:rFonts w:ascii="David" w:eastAsiaTheme="minorEastAsia" w:hAnsi="David" w:cs="David"/>
@@ -7279,7 +7538,63 @@
           <w:highlight w:val="yellow"/>
           <w:rtl/>
         </w:rPr>
-        <w:t>האיחוד רעיון טוב?</w:t>
+        <w:t xml:space="preserve">האיחוד רעיון </w:t>
+      </w:r>
+      <w:r>
+        <w:rPr>
+          <w:rFonts w:ascii="David" w:eastAsiaTheme="minorEastAsia" w:hAnsi="David" w:cs="David" w:hint="cs"/>
+          <w:i/>
+          <w:sz w:val="24"/>
+          <w:szCs w:val="24"/>
+          <w:highlight w:val="yellow"/>
+          <w:rtl/>
+        </w:rPr>
+        <w:t>טוב?</w:t>
+      </w:r>
+      <w:r>
+        <w:rPr>
+          <w:rFonts w:ascii="David" w:eastAsiaTheme="minorEastAsia" w:hAnsi="David" w:cs="David"/>
+          <w:i/>
+          <w:sz w:val="24"/>
+          <w:szCs w:val="24"/>
+          <w:highlight w:val="yellow"/>
+        </w:rPr>
+        <w:t xml:space="preserve"> </w:t>
+      </w:r>
+      <w:r>
+        <w:rPr>
+          <w:rFonts w:ascii="David" w:eastAsiaTheme="minorEastAsia" w:hAnsi="David" w:cs="David" w:hint="cs"/>
+          <w:i/>
+          <w:sz w:val="24"/>
+          <w:szCs w:val="24"/>
+          <w:highlight w:val="yellow"/>
+          <w:rtl/>
+        </w:rPr>
+        <w:t xml:space="preserve"> בדקתי בעין לפי ההבדלים בדיפ </w:t>
+      </w:r>
+      <w:proofErr w:type="spellStart"/>
+      <w:r>
+        <w:rPr>
+          <w:rFonts w:ascii="David" w:eastAsiaTheme="minorEastAsia" w:hAnsi="David" w:cs="David" w:hint="cs"/>
+          <w:i/>
+          <w:sz w:val="24"/>
+          <w:szCs w:val="24"/>
+          <w:highlight w:val="yellow"/>
+          <w:rtl/>
+        </w:rPr>
+        <w:t>מרג</w:t>
+      </w:r>
+      <w:proofErr w:type="spellEnd"/>
+      <w:r>
+        <w:rPr>
+          <w:rFonts w:ascii="David" w:eastAsiaTheme="minorEastAsia" w:hAnsi="David" w:cs="David" w:hint="cs"/>
+          <w:i/>
+          <w:sz w:val="24"/>
+          <w:szCs w:val="24"/>
+          <w:highlight w:val="yellow"/>
+          <w:rtl/>
+        </w:rPr>
+        <w:t>' וזה נראה לי יותר טוב. תוודא גם</w:t>
       </w:r>
     </w:p>
     <w:p>

</xml_diff>

<commit_message>
Updated HW1 report -
need do chose a file from which to predict
</commit_message>
<xml_diff>
--- a/HW/HW1/HW1_report.docx
+++ b/HW/HW1/HW1_report.docx
@@ -26,7 +26,33 @@
           <w:u w:val="single"/>
           <w:rtl/>
         </w:rPr>
-        <w:t xml:space="preserve">רטוב 1 – </w:t>
+        <w:t xml:space="preserve">רטוב 1 </w:t>
+      </w:r>
+      <w:ins w:id="0" w:author="amir belder" w:date="2020-05-12T20:57:00Z">
+        <w:r>
+          <w:rPr>
+            <w:rFonts w:ascii="David" w:hAnsi="David" w:cs="David"/>
+            <w:b/>
+            <w:bCs/>
+            <w:sz w:val="24"/>
+            <w:szCs w:val="24"/>
+            <w:u w:val="single"/>
+            <w:rtl/>
+          </w:rPr>
+          <w:t>-</w:t>
+        </w:r>
+      </w:ins>
+      <w:r>
+        <w:rPr>
+          <w:rFonts w:ascii="David" w:hAnsi="David" w:cs="David"/>
+          <w:b/>
+          <w:bCs/>
+          <w:sz w:val="24"/>
+          <w:szCs w:val="24"/>
+          <w:u w:val="single"/>
+          <w:rtl/>
+        </w:rPr>
+        <w:t xml:space="preserve"> </w:t>
       </w:r>
       <w:r>
         <w:rPr>
@@ -43,7 +69,6 @@
     <w:p>
       <w:pPr>
         <w:bidi/>
-        <w:jc w:val="center"/>
         <w:rPr>
           <w:rFonts w:ascii="David" w:hAnsi="David" w:cs="David"/>
           <w:sz w:val="24"/>
@@ -53,6 +78,15 @@
       </w:pPr>
       <w:r>
         <w:rPr>
+          <w:rFonts w:ascii="David" w:hAnsi="David" w:cs="David" w:hint="cs"/>
+          <w:sz w:val="24"/>
+          <w:szCs w:val="24"/>
+          <w:rtl/>
+        </w:rPr>
+        <w:t xml:space="preserve">מגישים: </w:t>
+      </w:r>
+      <w:r>
+        <w:rPr>
           <w:rFonts w:ascii="David" w:hAnsi="David" w:cs="David"/>
           <w:sz w:val="24"/>
           <w:szCs w:val="24"/>
@@ -75,7 +109,7 @@
           <w:szCs w:val="24"/>
           <w:rtl/>
         </w:rPr>
-        <w:t>בלדר – 204179659</w:t>
+        <w:t xml:space="preserve">בלדר </w:t>
       </w:r>
       <w:r>
         <w:rPr>
@@ -84,6 +118,33 @@
           <w:szCs w:val="24"/>
           <w:rtl/>
         </w:rPr>
+        <w:t>-</w:t>
+      </w:r>
+      <w:r>
+        <w:rPr>
+          <w:rFonts w:ascii="David" w:hAnsi="David" w:cs="David"/>
+          <w:sz w:val="24"/>
+          <w:szCs w:val="24"/>
+          <w:rtl/>
+        </w:rPr>
+        <w:t xml:space="preserve"> </w:t>
+      </w:r>
+      <w:r>
+        <w:rPr>
+          <w:rFonts w:ascii="David" w:hAnsi="David" w:cs="David"/>
+          <w:sz w:val="24"/>
+          <w:szCs w:val="24"/>
+          <w:rtl/>
+        </w:rPr>
+        <w:t>204179659</w:t>
+      </w:r>
+      <w:r>
+        <w:rPr>
+          <w:rFonts w:ascii="David" w:hAnsi="David" w:cs="David" w:hint="cs"/>
+          <w:sz w:val="24"/>
+          <w:szCs w:val="24"/>
+          <w:rtl/>
+        </w:rPr>
         <w:t xml:space="preserve"> , </w:t>
       </w:r>
       <w:r>
@@ -93,7 +154,25 @@
           <w:szCs w:val="24"/>
           <w:rtl/>
         </w:rPr>
-        <w:t xml:space="preserve">רועי גנץ – </w:t>
+        <w:t xml:space="preserve">רועי גנץ </w:t>
+      </w:r>
+      <w:r>
+        <w:rPr>
+          <w:rFonts w:ascii="David" w:hAnsi="David" w:cs="David"/>
+          <w:sz w:val="24"/>
+          <w:szCs w:val="24"/>
+          <w:rtl/>
+        </w:rPr>
+        <w:t>-</w:t>
+      </w:r>
+      <w:r>
+        <w:rPr>
+          <w:rFonts w:ascii="David" w:hAnsi="David" w:cs="David"/>
+          <w:sz w:val="24"/>
+          <w:szCs w:val="24"/>
+          <w:rtl/>
+        </w:rPr>
+        <w:t xml:space="preserve"> </w:t>
       </w:r>
       <w:r>
         <w:rPr>
@@ -155,7 +234,8 @@
       <w:pPr>
         <w:bidi/>
         <w:rPr>
-          <w:rFonts w:ascii="David" w:eastAsiaTheme="minorEastAsia" w:hAnsi="David" w:cs="David"/>
+          <w:rFonts w:ascii="David" w:hAnsi="David" w:cs="David"/>
+          <w:i/>
           <w:sz w:val="24"/>
           <w:szCs w:val="24"/>
           <w:rtl/>
@@ -251,64 +331,25 @@
           <w:szCs w:val="24"/>
           <w:rtl/>
         </w:rPr>
-        <w:t>, בהתאם להנחיות התרגיל:</w:t>
-      </w:r>
-    </w:p>
-    <w:p>
-      <w:pPr>
-        <w:bidi/>
-        <w:jc w:val="center"/>
-        <w:rPr>
-          <w:rFonts w:ascii="David" w:hAnsi="David" w:cs="David"/>
-          <w:i/>
-          <w:sz w:val="24"/>
-          <w:szCs w:val="24"/>
-          <w:rtl/>
-        </w:rPr>
-      </w:pPr>
-      <w:r>
-        <w:rPr>
-          <w:rFonts w:ascii="David" w:hAnsi="David" w:cs="David"/>
-          <w:i/>
-          <w:sz w:val="24"/>
-          <w:szCs w:val="24"/>
-          <w:rtl/>
-        </w:rPr>
-        <w:drawing>
-          <wp:inline distT="0" distB="0" distL="0" distR="0" wp14:anchorId="2A62CF81" wp14:editId="1DB1FBA9">
-            <wp:extent cx="2447430" cy="2265218"/>
-            <wp:effectExtent l="0" t="0" r="0" b="1905"/>
-            <wp:docPr id="3" name="תמונה 3"/>
-            <wp:cNvGraphicFramePr>
-              <a:graphicFrameLocks xmlns:a="http://schemas.openxmlformats.org/drawingml/2006/main" noChangeAspect="1"/>
-            </wp:cNvGraphicFramePr>
-            <a:graphic xmlns:a="http://schemas.openxmlformats.org/drawingml/2006/main">
-              <a:graphicData uri="http://schemas.openxmlformats.org/drawingml/2006/picture">
-                <pic:pic xmlns:pic="http://schemas.openxmlformats.org/drawingml/2006/picture">
-                  <pic:nvPicPr>
-                    <pic:cNvPr id="1" name=""/>
-                    <pic:cNvPicPr/>
-                  </pic:nvPicPr>
-                  <pic:blipFill>
-                    <a:blip r:embed="rId4"/>
-                    <a:stretch>
-                      <a:fillRect/>
-                    </a:stretch>
-                  </pic:blipFill>
-                  <pic:spPr>
-                    <a:xfrm>
-                      <a:off x="0" y="0"/>
-                      <a:ext cx="2487500" cy="2302305"/>
-                    </a:xfrm>
-                    <a:prstGeom prst="rect">
-                      <a:avLst/>
-                    </a:prstGeom>
-                  </pic:spPr>
-                </pic:pic>
-              </a:graphicData>
-            </a:graphic>
-          </wp:inline>
-        </w:drawing>
+        <w:t>, בהתאם להנחיות התרגיל</w:t>
+      </w:r>
+      <w:r>
+        <w:rPr>
+          <w:rFonts w:ascii="David" w:eastAsiaTheme="minorEastAsia" w:hAnsi="David" w:cs="David" w:hint="cs"/>
+          <w:sz w:val="24"/>
+          <w:szCs w:val="24"/>
+          <w:rtl/>
+        </w:rPr>
+        <w:t>.</w:t>
+      </w:r>
+      <w:r>
+        <w:rPr>
+          <w:rFonts w:ascii="David" w:eastAsiaTheme="minorEastAsia" w:hAnsi="David" w:cs="David"/>
+          <w:sz w:val="24"/>
+          <w:szCs w:val="24"/>
+          <w:rtl/>
+        </w:rPr>
+        <w:t xml:space="preserve"> </w:t>
       </w:r>
     </w:p>
     <w:p>
@@ -316,7 +357,7 @@
         <w:bidi/>
         <w:jc w:val="both"/>
         <w:rPr>
-          <w:rFonts w:ascii="David" w:eastAsiaTheme="minorEastAsia" w:hAnsi="David" w:cs="David" w:hint="cs"/>
+          <w:rFonts w:ascii="David" w:eastAsiaTheme="minorEastAsia" w:hAnsi="David" w:cs="David"/>
           <w:i/>
           <w:sz w:val="24"/>
           <w:szCs w:val="24"/>
@@ -970,7 +1011,37 @@
           <w:szCs w:val="24"/>
           <w:rtl/>
         </w:rPr>
-        <w:t xml:space="preserve">נציין כי טרם הוספת כל תכונה, בדקנו שהיא אכן משפרת את הביצועים על קבוצת ההערכה. </w:t>
+        <w:t xml:space="preserve">עבור כל אחת מבין התכוניות, </w:t>
+      </w:r>
+      <w:r>
+        <w:rPr>
+          <w:rFonts w:ascii="David" w:eastAsiaTheme="minorEastAsia" w:hAnsi="David" w:cs="David" w:hint="cs"/>
+          <w:i/>
+          <w:sz w:val="24"/>
+          <w:szCs w:val="24"/>
+          <w:rtl/>
+        </w:rPr>
+        <w:t>בדקנו שהיא אכן משפרת את הביצועים על קבוצת ההערכה</w:t>
+      </w:r>
+      <w:r>
+        <w:rPr>
+          <w:rFonts w:ascii="David" w:eastAsiaTheme="minorEastAsia" w:hAnsi="David" w:cs="David" w:hint="cs"/>
+          <w:i/>
+          <w:sz w:val="24"/>
+          <w:szCs w:val="24"/>
+          <w:rtl/>
+        </w:rPr>
+        <w:t xml:space="preserve"> טרם הוספתה</w:t>
+      </w:r>
+      <w:r>
+        <w:rPr>
+          <w:rFonts w:ascii="David" w:eastAsiaTheme="minorEastAsia" w:hAnsi="David" w:cs="David" w:hint="cs"/>
+          <w:i/>
+          <w:sz w:val="24"/>
+          <w:szCs w:val="24"/>
+          <w:rtl/>
+        </w:rPr>
+        <w:t xml:space="preserve">. </w:t>
       </w:r>
       <w:r>
         <w:rPr>
@@ -993,10 +1064,15 @@
         <w:t xml:space="preserve"> מאת </w:t>
       </w:r>
       <w:r>
-        <w:t>.</w:t>
-      </w:r>
-      <w:r>
-        <w:t>Daniel Jurafsky &amp; James H. Martin</w:t>
+        <w:t xml:space="preserve">.Daniel </w:t>
+      </w:r>
+      <w:proofErr w:type="spellStart"/>
+      <w:r>
+        <w:t>Jurafsky</w:t>
+      </w:r>
+      <w:proofErr w:type="spellEnd"/>
+      <w:r>
+        <w:t xml:space="preserve"> &amp; James H. Martin</w:t>
       </w:r>
       <w:r>
         <w:rPr>
@@ -1020,7 +1096,7 @@
         <w:bidi/>
         <w:jc w:val="both"/>
         <w:rPr>
-          <w:rFonts w:ascii="David" w:eastAsiaTheme="minorEastAsia" w:hAnsi="David" w:cs="David" w:hint="cs"/>
+          <w:rFonts w:ascii="David" w:eastAsiaTheme="minorEastAsia" w:hAnsi="David" w:cs="David"/>
           <w:i/>
           <w:sz w:val="24"/>
           <w:szCs w:val="24"/>
@@ -1631,7 +1707,7 @@
         <w:bidi/>
         <w:jc w:val="both"/>
         <w:rPr>
-          <w:rFonts w:ascii="David" w:eastAsiaTheme="minorEastAsia" w:hAnsi="David" w:cs="David" w:hint="cs"/>
+          <w:rFonts w:ascii="David" w:eastAsiaTheme="minorEastAsia" w:hAnsi="David" w:cs="David"/>
           <w:i/>
           <w:sz w:val="24"/>
           <w:szCs w:val="24"/>
@@ -1689,7 +1765,7 @@
     </w:p>
     <w:tbl>
       <w:tblPr>
-        <w:tblStyle w:val="a4"/>
+        <w:tblStyle w:val="TableGrid"/>
         <w:bidiVisual/>
         <w:tblW w:w="10957" w:type="dxa"/>
         <w:jc w:val="center"/>
@@ -1781,7 +1857,7 @@
               <w:bidi/>
               <w:jc w:val="both"/>
               <w:rPr>
-                <w:rFonts w:ascii="David" w:eastAsiaTheme="minorEastAsia" w:hAnsi="David" w:cs="David" w:hint="cs"/>
+                <w:rFonts w:ascii="David" w:eastAsiaTheme="minorEastAsia" w:hAnsi="David" w:cs="David"/>
                 <w:i/>
                 <w:sz w:val="24"/>
                 <w:szCs w:val="24"/>
@@ -1843,7 +1919,7 @@
               <w:bidi/>
               <w:jc w:val="both"/>
               <w:rPr>
-                <w:rFonts w:ascii="David" w:eastAsiaTheme="minorEastAsia" w:hAnsi="David" w:cs="David" w:hint="cs"/>
+                <w:rFonts w:ascii="David" w:eastAsiaTheme="minorEastAsia" w:hAnsi="David" w:cs="David"/>
                 <w:i/>
                 <w:sz w:val="24"/>
                 <w:szCs w:val="24"/>
@@ -1905,7 +1981,7 @@
               <w:bidi/>
               <w:jc w:val="both"/>
               <w:rPr>
-                <w:rFonts w:ascii="David" w:eastAsiaTheme="minorEastAsia" w:hAnsi="David" w:cs="David" w:hint="cs"/>
+                <w:rFonts w:ascii="David" w:eastAsiaTheme="minorEastAsia" w:hAnsi="David" w:cs="David"/>
                 <w:i/>
                 <w:sz w:val="24"/>
                 <w:szCs w:val="24"/>
@@ -1967,7 +2043,7 @@
               <w:bidi/>
               <w:jc w:val="both"/>
               <w:rPr>
-                <w:rFonts w:ascii="David" w:eastAsiaTheme="minorEastAsia" w:hAnsi="David" w:cs="David" w:hint="cs"/>
+                <w:rFonts w:ascii="David" w:eastAsiaTheme="minorEastAsia" w:hAnsi="David" w:cs="David"/>
                 <w:i/>
                 <w:sz w:val="24"/>
                 <w:szCs w:val="24"/>
@@ -2029,7 +2105,7 @@
               <w:bidi/>
               <w:jc w:val="both"/>
               <w:rPr>
-                <w:rFonts w:ascii="David" w:eastAsiaTheme="minorEastAsia" w:hAnsi="David" w:cs="David" w:hint="cs"/>
+                <w:rFonts w:ascii="David" w:eastAsiaTheme="minorEastAsia" w:hAnsi="David" w:cs="David"/>
                 <w:i/>
                 <w:sz w:val="24"/>
                 <w:szCs w:val="24"/>
@@ -2091,7 +2167,7 @@
               <w:bidi/>
               <w:jc w:val="both"/>
               <w:rPr>
-                <w:rFonts w:ascii="David" w:eastAsiaTheme="minorEastAsia" w:hAnsi="David" w:cs="David" w:hint="cs"/>
+                <w:rFonts w:ascii="David" w:eastAsiaTheme="minorEastAsia" w:hAnsi="David" w:cs="David"/>
                 <w:i/>
                 <w:sz w:val="24"/>
                 <w:szCs w:val="24"/>
@@ -2153,7 +2229,7 @@
               <w:bidi/>
               <w:jc w:val="both"/>
               <w:rPr>
-                <w:rFonts w:ascii="David" w:eastAsiaTheme="minorEastAsia" w:hAnsi="David" w:cs="David" w:hint="cs"/>
+                <w:rFonts w:ascii="David" w:eastAsiaTheme="minorEastAsia" w:hAnsi="David" w:cs="David"/>
                 <w:i/>
                 <w:sz w:val="24"/>
                 <w:szCs w:val="24"/>
@@ -2215,7 +2291,7 @@
               <w:bidi/>
               <w:jc w:val="both"/>
               <w:rPr>
-                <w:rFonts w:ascii="David" w:eastAsiaTheme="minorEastAsia" w:hAnsi="David" w:cs="David" w:hint="cs"/>
+                <w:rFonts w:ascii="David" w:eastAsiaTheme="minorEastAsia" w:hAnsi="David" w:cs="David"/>
                 <w:i/>
                 <w:sz w:val="24"/>
                 <w:szCs w:val="24"/>
@@ -2338,7 +2414,7 @@
               <w:bidi/>
               <w:jc w:val="both"/>
               <w:rPr>
-                <w:rFonts w:ascii="David" w:eastAsiaTheme="minorEastAsia" w:hAnsi="David" w:cs="David" w:hint="cs"/>
+                <w:rFonts w:ascii="David" w:eastAsiaTheme="minorEastAsia" w:hAnsi="David" w:cs="David"/>
                 <w:i/>
                 <w:sz w:val="24"/>
                 <w:szCs w:val="24"/>
@@ -2405,7 +2481,7 @@
               <w:bidi/>
               <w:jc w:val="center"/>
               <w:rPr>
-                <w:rFonts w:ascii="David" w:eastAsiaTheme="minorEastAsia" w:hAnsi="David" w:cs="David" w:hint="cs"/>
+                <w:rFonts w:ascii="David" w:eastAsiaTheme="minorEastAsia" w:hAnsi="David" w:cs="David"/>
                 <w:i/>
                 <w:sz w:val="24"/>
                 <w:szCs w:val="24"/>
@@ -2433,7 +2509,7 @@
               <w:bidi/>
               <w:jc w:val="center"/>
               <w:rPr>
-                <w:rFonts w:ascii="David" w:eastAsiaTheme="minorEastAsia" w:hAnsi="David" w:cs="David" w:hint="cs"/>
+                <w:rFonts w:ascii="David" w:eastAsiaTheme="minorEastAsia" w:hAnsi="David" w:cs="David"/>
                 <w:i/>
                 <w:sz w:val="24"/>
                 <w:szCs w:val="24"/>
@@ -2461,7 +2537,7 @@
               <w:bidi/>
               <w:jc w:val="center"/>
               <w:rPr>
-                <w:rFonts w:ascii="David" w:eastAsiaTheme="minorEastAsia" w:hAnsi="David" w:cs="David" w:hint="cs"/>
+                <w:rFonts w:ascii="David" w:eastAsiaTheme="minorEastAsia" w:hAnsi="David" w:cs="David"/>
                 <w:i/>
                 <w:sz w:val="24"/>
                 <w:szCs w:val="24"/>
@@ -2489,7 +2565,7 @@
               <w:bidi/>
               <w:jc w:val="center"/>
               <w:rPr>
-                <w:rFonts w:ascii="David" w:eastAsiaTheme="minorEastAsia" w:hAnsi="David" w:cs="David" w:hint="cs"/>
+                <w:rFonts w:ascii="David" w:eastAsiaTheme="minorEastAsia" w:hAnsi="David" w:cs="David"/>
                 <w:i/>
                 <w:sz w:val="24"/>
                 <w:szCs w:val="24"/>
@@ -2517,7 +2593,7 @@
               <w:bidi/>
               <w:jc w:val="center"/>
               <w:rPr>
-                <w:rFonts w:ascii="David" w:eastAsiaTheme="minorEastAsia" w:hAnsi="David" w:cs="David" w:hint="cs"/>
+                <w:rFonts w:ascii="David" w:eastAsiaTheme="minorEastAsia" w:hAnsi="David" w:cs="David"/>
                 <w:i/>
                 <w:sz w:val="24"/>
                 <w:szCs w:val="24"/>
@@ -2545,7 +2621,7 @@
               <w:bidi/>
               <w:jc w:val="center"/>
               <w:rPr>
-                <w:rFonts w:ascii="David" w:eastAsiaTheme="minorEastAsia" w:hAnsi="David" w:cs="David" w:hint="cs"/>
+                <w:rFonts w:ascii="David" w:eastAsiaTheme="minorEastAsia" w:hAnsi="David" w:cs="David"/>
                 <w:i/>
                 <w:sz w:val="24"/>
                 <w:szCs w:val="24"/>
@@ -2573,7 +2649,7 @@
               <w:bidi/>
               <w:jc w:val="center"/>
               <w:rPr>
-                <w:rFonts w:ascii="David" w:eastAsiaTheme="minorEastAsia" w:hAnsi="David" w:cs="David" w:hint="cs"/>
+                <w:rFonts w:ascii="David" w:eastAsiaTheme="minorEastAsia" w:hAnsi="David" w:cs="David"/>
                 <w:i/>
                 <w:sz w:val="24"/>
                 <w:szCs w:val="24"/>
@@ -2601,7 +2677,7 @@
               <w:bidi/>
               <w:jc w:val="center"/>
               <w:rPr>
-                <w:rFonts w:ascii="David" w:eastAsiaTheme="minorEastAsia" w:hAnsi="David" w:cs="David" w:hint="cs"/>
+                <w:rFonts w:ascii="David" w:eastAsiaTheme="minorEastAsia" w:hAnsi="David" w:cs="David"/>
                 <w:i/>
                 <w:sz w:val="24"/>
                 <w:szCs w:val="24"/>
@@ -2629,7 +2705,7 @@
               <w:bidi/>
               <w:jc w:val="center"/>
               <w:rPr>
-                <w:rFonts w:ascii="David" w:eastAsiaTheme="minorEastAsia" w:hAnsi="David" w:cs="David" w:hint="cs"/>
+                <w:rFonts w:ascii="David" w:eastAsiaTheme="minorEastAsia" w:hAnsi="David" w:cs="David"/>
                 <w:i/>
                 <w:sz w:val="24"/>
                 <w:szCs w:val="24"/>
@@ -2657,7 +2733,7 @@
               <w:bidi/>
               <w:jc w:val="center"/>
               <w:rPr>
-                <w:rFonts w:ascii="David" w:eastAsiaTheme="minorEastAsia" w:hAnsi="David" w:cs="David" w:hint="cs"/>
+                <w:rFonts w:ascii="David" w:eastAsiaTheme="minorEastAsia" w:hAnsi="David" w:cs="David"/>
                 <w:i/>
                 <w:sz w:val="24"/>
                 <w:szCs w:val="24"/>
@@ -2685,7 +2761,7 @@
               <w:bidi/>
               <w:jc w:val="center"/>
               <w:rPr>
-                <w:rFonts w:ascii="David" w:eastAsiaTheme="minorEastAsia" w:hAnsi="David" w:cs="David" w:hint="cs"/>
+                <w:rFonts w:ascii="David" w:eastAsiaTheme="minorEastAsia" w:hAnsi="David" w:cs="David"/>
                 <w:i/>
                 <w:sz w:val="24"/>
                 <w:szCs w:val="24"/>
@@ -2724,7 +2800,7 @@
         <w:bidi/>
         <w:jc w:val="both"/>
         <w:rPr>
-          <w:rFonts w:ascii="David" w:eastAsiaTheme="minorEastAsia" w:hAnsi="David" w:cs="David" w:hint="cs"/>
+          <w:rFonts w:ascii="David" w:eastAsiaTheme="minorEastAsia" w:hAnsi="David" w:cs="David"/>
           <w:i/>
           <w:sz w:val="24"/>
           <w:szCs w:val="24"/>
@@ -2741,7 +2817,6 @@
           <w:szCs w:val="24"/>
           <w:rtl/>
         </w:rPr>
-        <w:lastRenderedPageBreak/>
         <w:t>ביצועים</w:t>
       </w:r>
       <w:r>
@@ -2762,7 +2837,7 @@
           <w:szCs w:val="24"/>
           <w:rtl/>
         </w:rPr>
-        <w:t>–</w:t>
+        <w:t>-</w:t>
       </w:r>
       <w:r>
         <w:rPr>
@@ -2821,7 +2896,27 @@
           <w:szCs w:val="24"/>
           <w:rtl/>
         </w:rPr>
-        <w:t xml:space="preserve">), כלומר,  </w:t>
+        <w:t>), כלומר,</w:t>
+      </w:r>
+      <w:r>
+        <w:rPr>
+          <w:rFonts w:ascii="David" w:eastAsiaTheme="minorEastAsia" w:hAnsi="David" w:cs="David"/>
+          <w:i/>
+          <w:sz w:val="24"/>
+          <w:szCs w:val="24"/>
+          <w:rtl/>
+        </w:rPr>
+        <w:br/>
+      </w:r>
+      <w:r>
+        <w:rPr>
+          <w:rFonts w:ascii="David" w:eastAsiaTheme="minorEastAsia" w:hAnsi="David" w:cs="David" w:hint="cs"/>
+          <w:i/>
+          <w:sz w:val="24"/>
+          <w:szCs w:val="24"/>
+          <w:rtl/>
+        </w:rPr>
+        <w:t xml:space="preserve">  </w:t>
       </w:r>
       <m:oMath>
         <m:r>
@@ -2984,6 +3079,16 @@
           <w:szCs w:val="24"/>
           <w:rtl/>
         </w:rPr>
+        <w:t xml:space="preserve"> </w:t>
+      </w:r>
+      <w:r>
+        <w:rPr>
+          <w:rFonts w:ascii="David" w:eastAsiaTheme="minorEastAsia" w:hAnsi="David" w:cs="David" w:hint="cs"/>
+          <w:i/>
+          <w:sz w:val="24"/>
+          <w:szCs w:val="24"/>
+          <w:rtl/>
+        </w:rPr>
         <w:t>-</w:t>
       </w:r>
     </w:p>
@@ -2992,7 +3097,7 @@
         <w:bidi/>
         <w:jc w:val="both"/>
         <w:rPr>
-          <w:rFonts w:ascii="David" w:eastAsiaTheme="minorEastAsia" w:hAnsi="David" w:cs="David" w:hint="cs"/>
+          <w:rFonts w:ascii="David" w:eastAsiaTheme="minorEastAsia" w:hAnsi="David" w:cs="David"/>
           <w:i/>
           <w:sz w:val="24"/>
           <w:szCs w:val="24"/>
@@ -3017,7 +3122,7 @@
           <w:szCs w:val="24"/>
           <w:rtl/>
         </w:rPr>
-        <w:t>–</w:t>
+        <w:t>-</w:t>
       </w:r>
       <w:r>
         <w:rPr>
@@ -3059,6 +3164,7 @@
         </w:rPr>
         <w:t>ו-</w:t>
       </w:r>
+      <w:proofErr w:type="spellStart"/>
       <w:r>
         <w:rPr>
           <w:rFonts w:ascii="David" w:eastAsiaTheme="minorEastAsia" w:hAnsi="David" w:cs="David"/>
@@ -3068,6 +3174,7 @@
         </w:rPr>
         <w:t>thrs</w:t>
       </w:r>
+      <w:proofErr w:type="spellEnd"/>
       <w:r>
         <w:rPr>
           <w:rFonts w:ascii="David" w:eastAsiaTheme="minorEastAsia" w:hAnsi="David" w:cs="David" w:hint="cs"/>
@@ -3156,7 +3263,27 @@
           <w:szCs w:val="24"/>
           <w:rtl/>
         </w:rPr>
-        <w:t>ת. כיוונון נכון של שני ההיפר-פרמטרים הנ"ל חיוני להצלחת המודל. נציין כי לשני הערכים הללו חשיבות בקביעת ה-</w:t>
+        <w:t xml:space="preserve">ת. כיוונון נכון של שני ההיפר-פרמטרים </w:t>
+      </w:r>
+      <w:r>
+        <w:rPr>
+          <w:rFonts w:ascii="David" w:eastAsiaTheme="minorEastAsia" w:hAnsi="David" w:cs="David" w:hint="cs"/>
+          <w:i/>
+          <w:sz w:val="24"/>
+          <w:szCs w:val="24"/>
+          <w:rtl/>
+        </w:rPr>
+        <w:t>הללו היה</w:t>
+      </w:r>
+      <w:r>
+        <w:rPr>
+          <w:rFonts w:ascii="David" w:eastAsiaTheme="minorEastAsia" w:hAnsi="David" w:cs="David" w:hint="cs"/>
+          <w:i/>
+          <w:sz w:val="24"/>
+          <w:szCs w:val="24"/>
+          <w:rtl/>
+        </w:rPr>
+        <w:t xml:space="preserve"> חיוני להצלחת המודל. נציין כי לשני הערכים הללו חשיבות בקביעת ה-</w:t>
       </w:r>
       <w:r>
         <w:rPr>
@@ -3175,27 +3302,47 @@
           <w:szCs w:val="24"/>
           <w:rtl/>
         </w:rPr>
-        <w:t xml:space="preserve"> והאקספרסיביות של המודל </w:t>
-      </w:r>
-      <w:r>
-        <w:rPr>
-          <w:rFonts w:ascii="David" w:eastAsiaTheme="minorEastAsia" w:hAnsi="David" w:cs="David"/>
-          <w:i/>
-          <w:sz w:val="24"/>
-          <w:szCs w:val="24"/>
-          <w:rtl/>
-        </w:rPr>
-        <w:t>–</w:t>
-      </w:r>
-      <w:r>
-        <w:rPr>
-          <w:rFonts w:ascii="David" w:eastAsiaTheme="minorEastAsia" w:hAnsi="David" w:cs="David" w:hint="cs"/>
-          <w:i/>
-          <w:sz w:val="24"/>
-          <w:szCs w:val="24"/>
-          <w:rtl/>
-        </w:rPr>
-        <w:t xml:space="preserve"> שימוש במקדם רגולריזציה גבוה מקטין את הסיכוי להגיע למצב של </w:t>
+        <w:t xml:space="preserve"> והאקספרסיביות של המודל</w:t>
+      </w:r>
+      <w:r>
+        <w:rPr>
+          <w:rFonts w:ascii="David" w:eastAsiaTheme="minorEastAsia" w:hAnsi="David" w:cs="David" w:hint="cs"/>
+          <w:i/>
+          <w:sz w:val="24"/>
+          <w:szCs w:val="24"/>
+          <w:rtl/>
+        </w:rPr>
+        <w:t>.</w:t>
+      </w:r>
+      <w:r>
+        <w:rPr>
+          <w:rFonts w:ascii="David" w:eastAsiaTheme="minorEastAsia" w:hAnsi="David" w:cs="David" w:hint="cs"/>
+          <w:i/>
+          <w:sz w:val="24"/>
+          <w:szCs w:val="24"/>
+          <w:rtl/>
+        </w:rPr>
+        <w:t xml:space="preserve"> </w:t>
+      </w:r>
+      <w:r>
+        <w:rPr>
+          <w:rFonts w:ascii="David" w:eastAsiaTheme="minorEastAsia" w:hAnsi="David" w:cs="David" w:hint="cs"/>
+          <w:i/>
+          <w:sz w:val="24"/>
+          <w:szCs w:val="24"/>
+          <w:rtl/>
+        </w:rPr>
+        <w:t xml:space="preserve"> </w:t>
+      </w:r>
+      <w:r>
+        <w:rPr>
+          <w:rFonts w:ascii="David" w:eastAsiaTheme="minorEastAsia" w:hAnsi="David" w:cs="David" w:hint="cs"/>
+          <w:i/>
+          <w:sz w:val="24"/>
+          <w:szCs w:val="24"/>
+          <w:rtl/>
+        </w:rPr>
+        <w:t xml:space="preserve">שימוש במקדם רגולריזציה גבוה מקטין את הסיכוי להגיע למצב של </w:t>
       </w:r>
       <w:r>
         <w:rPr>
@@ -3274,14 +3421,25 @@
         </w:rPr>
         <w:t xml:space="preserve"> </w:t>
       </w:r>
-      <w:r>
-        <w:rPr>
-          <w:rFonts w:ascii="David" w:eastAsiaTheme="minorEastAsia" w:hAnsi="David" w:cs="David"/>
-          <w:i/>
-          <w:sz w:val="24"/>
-          <w:szCs w:val="24"/>
-        </w:rPr>
-        <w:t>thr rare = 3</w:t>
+      <w:proofErr w:type="spellStart"/>
+      <w:r>
+        <w:rPr>
+          <w:rFonts w:ascii="David" w:eastAsiaTheme="minorEastAsia" w:hAnsi="David" w:cs="David"/>
+          <w:i/>
+          <w:sz w:val="24"/>
+          <w:szCs w:val="24"/>
+        </w:rPr>
+        <w:t>thr</w:t>
+      </w:r>
+      <w:proofErr w:type="spellEnd"/>
+      <w:r>
+        <w:rPr>
+          <w:rFonts w:ascii="David" w:eastAsiaTheme="minorEastAsia" w:hAnsi="David" w:cs="David"/>
+          <w:i/>
+          <w:sz w:val="24"/>
+          <w:szCs w:val="24"/>
+        </w:rPr>
+        <w:t xml:space="preserve"> rare = 3</w:t>
       </w:r>
       <w:r>
         <w:rPr>
@@ -3293,23 +3451,25 @@
         </w:rPr>
         <w:t xml:space="preserve">, </w:t>
       </w:r>
-      <w:r>
-        <w:rPr>
-          <w:rFonts w:ascii="David" w:eastAsiaTheme="minorEastAsia" w:hAnsi="David" w:cs="David"/>
-          <w:i/>
-          <w:sz w:val="24"/>
-          <w:szCs w:val="24"/>
-        </w:rPr>
-        <w:t xml:space="preserve">thr common = </w:t>
-      </w:r>
-      <w:r>
-        <w:rPr>
-          <w:rFonts w:ascii="David" w:eastAsiaTheme="minorEastAsia" w:hAnsi="David" w:cs="David"/>
-          <w:i/>
-          <w:sz w:val="24"/>
-          <w:szCs w:val="24"/>
-        </w:rPr>
-        <w:t>7</w:t>
+      <w:proofErr w:type="spellStart"/>
+      <w:r>
+        <w:rPr>
+          <w:rFonts w:ascii="David" w:eastAsiaTheme="minorEastAsia" w:hAnsi="David" w:cs="David"/>
+          <w:i/>
+          <w:sz w:val="24"/>
+          <w:szCs w:val="24"/>
+        </w:rPr>
+        <w:t>thr</w:t>
+      </w:r>
+      <w:proofErr w:type="spellEnd"/>
+      <w:r>
+        <w:rPr>
+          <w:rFonts w:ascii="David" w:eastAsiaTheme="minorEastAsia" w:hAnsi="David" w:cs="David"/>
+          <w:i/>
+          <w:sz w:val="24"/>
+          <w:szCs w:val="24"/>
+        </w:rPr>
+        <w:t xml:space="preserve"> common = 7</w:t>
       </w:r>
       <w:r>
         <w:rPr>
@@ -3328,15 +3488,7 @@
             <w:sz w:val="24"/>
             <w:szCs w:val="24"/>
           </w:rPr>
-          <m:t>λ=</m:t>
-        </m:r>
-        <m:r>
-          <w:rPr>
-            <w:rFonts w:ascii="Cambria Math" w:eastAsiaTheme="minorEastAsia" w:hAnsi="Cambria Math" w:cs="David"/>
-            <w:sz w:val="24"/>
-            <w:szCs w:val="24"/>
-          </w:rPr>
-          <m:t>2</m:t>
+          <m:t>λ=2</m:t>
         </m:r>
       </m:oMath>
       <w:r>
@@ -3375,11 +3527,10 @@
         <w:bidi/>
         <w:jc w:val="both"/>
         <w:rPr>
-          <w:rFonts w:ascii="David" w:eastAsiaTheme="minorEastAsia" w:hAnsi="David" w:cs="David" w:hint="cs"/>
-          <w:i/>
-          <w:sz w:val="24"/>
-          <w:szCs w:val="24"/>
-          <w:rtl/>
+          <w:rFonts w:ascii="David" w:eastAsiaTheme="minorEastAsia" w:hAnsi="David" w:cs="David"/>
+          <w:i/>
+          <w:sz w:val="24"/>
+          <w:szCs w:val="24"/>
         </w:rPr>
       </w:pPr>
       <w:r>
@@ -3414,6 +3565,7 @@
           <w:szCs w:val="24"/>
           <w:rtl/>
         </w:rPr>
+        <w:lastRenderedPageBreak/>
         <w:t xml:space="preserve">קובץ האימון עבור מודל 2 מצומצם משמעותית ביחס לקובץ האימון עבור מודל 1 (250 משפטים לעומת 5000). כמו כן, עבור מודל 1 נתון לנו סט מתויג אשר יכול להוות קבוצת הערכה על ביצועי המודל לצורך בחירת הארכיטקטורה וכיוונון ההיפר-פרמטרים, אולם עבור מודל 2 לא נתון לנו סט כזה. </w:t>
       </w:r>
     </w:p>
@@ -3597,7 +3749,7 @@
           <w:szCs w:val="24"/>
           <w:rtl/>
         </w:rPr>
-        <w:t>–</w:t>
+        <w:t>-</w:t>
       </w:r>
       <w:r>
         <w:rPr>
@@ -3750,23 +3902,7 @@
             <w:sz w:val="24"/>
             <w:szCs w:val="24"/>
           </w:rPr>
-          <m:t>λ</m:t>
-        </m:r>
-        <m:r>
-          <w:rPr>
-            <w:rFonts w:ascii="Cambria Math" w:eastAsiaTheme="minorEastAsia" w:hAnsi="Cambria Math" w:cs="David"/>
-            <w:sz w:val="24"/>
-            <w:szCs w:val="24"/>
-          </w:rPr>
-          <m:t>∈</m:t>
-        </m:r>
-        <m:r>
-          <w:rPr>
-            <w:rFonts w:ascii="Cambria Math" w:eastAsiaTheme="minorEastAsia" w:hAnsi="Cambria Math" w:cs="David"/>
-            <w:sz w:val="24"/>
-            <w:szCs w:val="24"/>
-          </w:rPr>
-          <m:t>[0.1, 0.5, 2, 5]</m:t>
+          <m:t>λ∈[0.1, 0.5, 2, 5]</m:t>
         </m:r>
       </m:oMath>
       <w:r>
@@ -3779,14 +3915,25 @@
         </w:rPr>
         <w:t xml:space="preserve">. עבור </w:t>
       </w:r>
-      <w:r>
-        <w:rPr>
-          <w:rFonts w:ascii="David" w:eastAsiaTheme="minorEastAsia" w:hAnsi="David" w:cs="David"/>
-          <w:i/>
-          <w:sz w:val="24"/>
-          <w:szCs w:val="24"/>
-        </w:rPr>
-        <w:t xml:space="preserve">thr rare = </w:t>
+      <w:proofErr w:type="spellStart"/>
+      <w:r>
+        <w:rPr>
+          <w:rFonts w:ascii="David" w:eastAsiaTheme="minorEastAsia" w:hAnsi="David" w:cs="David"/>
+          <w:i/>
+          <w:sz w:val="24"/>
+          <w:szCs w:val="24"/>
+        </w:rPr>
+        <w:t>thr</w:t>
+      </w:r>
+      <w:proofErr w:type="spellEnd"/>
+      <w:r>
+        <w:rPr>
+          <w:rFonts w:ascii="David" w:eastAsiaTheme="minorEastAsia" w:hAnsi="David" w:cs="David"/>
+          <w:i/>
+          <w:sz w:val="24"/>
+          <w:szCs w:val="24"/>
+        </w:rPr>
+        <w:t xml:space="preserve"> rare = </w:t>
       </w:r>
       <w:r>
         <w:rPr>
@@ -3807,14 +3954,25 @@
         </w:rPr>
         <w:t xml:space="preserve">, </w:t>
       </w:r>
-      <w:r>
-        <w:rPr>
-          <w:rFonts w:ascii="David" w:eastAsiaTheme="minorEastAsia" w:hAnsi="David" w:cs="David"/>
-          <w:i/>
-          <w:sz w:val="24"/>
-          <w:szCs w:val="24"/>
-        </w:rPr>
-        <w:t xml:space="preserve">thr common = </w:t>
+      <w:proofErr w:type="spellStart"/>
+      <w:r>
+        <w:rPr>
+          <w:rFonts w:ascii="David" w:eastAsiaTheme="minorEastAsia" w:hAnsi="David" w:cs="David"/>
+          <w:i/>
+          <w:sz w:val="24"/>
+          <w:szCs w:val="24"/>
+        </w:rPr>
+        <w:t>thr</w:t>
+      </w:r>
+      <w:proofErr w:type="spellEnd"/>
+      <w:r>
+        <w:rPr>
+          <w:rFonts w:ascii="David" w:eastAsiaTheme="minorEastAsia" w:hAnsi="David" w:cs="David"/>
+          <w:i/>
+          <w:sz w:val="24"/>
+          <w:szCs w:val="24"/>
+        </w:rPr>
+        <w:t xml:space="preserve"> common = </w:t>
       </w:r>
       <w:r>
         <w:rPr>
@@ -3842,15 +4000,7 @@
             <w:sz w:val="24"/>
             <w:szCs w:val="24"/>
           </w:rPr>
-          <m:t>λ</m:t>
-        </m:r>
-        <m:r>
-          <w:rPr>
-            <w:rFonts w:ascii="Cambria Math" w:eastAsiaTheme="minorEastAsia" w:hAnsi="Cambria Math" w:cs="David"/>
-            <w:sz w:val="24"/>
-            <w:szCs w:val="24"/>
-          </w:rPr>
-          <m:t>=0.5</m:t>
+          <m:t>λ=0.5</m:t>
         </m:r>
       </m:oMath>
       <w:r>
@@ -3962,25 +4112,7 @@
           <w:sz w:val="24"/>
           <w:szCs w:val="24"/>
         </w:rPr>
-        <w:t>train</w:t>
-      </w:r>
-      <w:r>
-        <w:rPr>
-          <w:rFonts w:ascii="David" w:eastAsiaTheme="minorEastAsia" w:hAnsi="David" w:cs="David"/>
-          <w:i/>
-          <w:sz w:val="24"/>
-          <w:szCs w:val="24"/>
-        </w:rPr>
-        <w:t>2</w:t>
-      </w:r>
-      <w:r>
-        <w:rPr>
-          <w:rFonts w:ascii="David" w:eastAsiaTheme="minorEastAsia" w:hAnsi="David" w:cs="David"/>
-          <w:i/>
-          <w:sz w:val="24"/>
-          <w:szCs w:val="24"/>
-        </w:rPr>
-        <w:t>.wtag</w:t>
+        <w:t>train2.wtag</w:t>
       </w:r>
       <w:r>
         <w:rPr>
@@ -4000,12 +4132,12 @@
           <w:szCs w:val="24"/>
           <w:rtl/>
         </w:rPr>
-        <w:t>–</w:t>
+        <w:t>-</w:t>
       </w:r>
     </w:p>
     <w:tbl>
       <w:tblPr>
-        <w:tblStyle w:val="a4"/>
+        <w:tblStyle w:val="TableGrid"/>
         <w:bidiVisual/>
         <w:tblW w:w="0" w:type="auto"/>
         <w:tblLook w:val="04A0" w:firstRow="1" w:lastRow="0" w:firstColumn="1" w:lastColumn="0" w:noHBand="0" w:noVBand="1"/>
@@ -4093,7 +4225,7 @@
               <w:bidi/>
               <w:jc w:val="center"/>
               <w:rPr>
-                <w:rFonts w:ascii="David" w:eastAsiaTheme="minorEastAsia" w:hAnsi="David" w:cs="David" w:hint="cs"/>
+                <w:rFonts w:ascii="David" w:eastAsiaTheme="minorEastAsia" w:hAnsi="David" w:cs="David"/>
                 <w:i/>
                 <w:sz w:val="24"/>
                 <w:szCs w:val="24"/>
@@ -4155,7 +4287,7 @@
               <w:bidi/>
               <w:jc w:val="center"/>
               <w:rPr>
-                <w:rFonts w:ascii="David" w:eastAsiaTheme="minorEastAsia" w:hAnsi="David" w:cs="David" w:hint="cs"/>
+                <w:rFonts w:ascii="David" w:eastAsiaTheme="minorEastAsia" w:hAnsi="David" w:cs="David"/>
                 <w:i/>
                 <w:sz w:val="24"/>
                 <w:szCs w:val="24"/>
@@ -4217,7 +4349,7 @@
               <w:bidi/>
               <w:jc w:val="center"/>
               <w:rPr>
-                <w:rFonts w:ascii="David" w:eastAsiaTheme="minorEastAsia" w:hAnsi="David" w:cs="David" w:hint="cs"/>
+                <w:rFonts w:ascii="David" w:eastAsiaTheme="minorEastAsia" w:hAnsi="David" w:cs="David"/>
                 <w:i/>
                 <w:sz w:val="24"/>
                 <w:szCs w:val="24"/>
@@ -4279,7 +4411,7 @@
               <w:bidi/>
               <w:jc w:val="center"/>
               <w:rPr>
-                <w:rFonts w:ascii="David" w:eastAsiaTheme="minorEastAsia" w:hAnsi="David" w:cs="David" w:hint="cs"/>
+                <w:rFonts w:ascii="David" w:eastAsiaTheme="minorEastAsia" w:hAnsi="David" w:cs="David"/>
                 <w:i/>
                 <w:sz w:val="24"/>
                 <w:szCs w:val="24"/>
@@ -4341,7 +4473,7 @@
               <w:bidi/>
               <w:jc w:val="center"/>
               <w:rPr>
-                <w:rFonts w:ascii="David" w:eastAsiaTheme="minorEastAsia" w:hAnsi="David" w:cs="David" w:hint="cs"/>
+                <w:rFonts w:ascii="David" w:eastAsiaTheme="minorEastAsia" w:hAnsi="David" w:cs="David"/>
                 <w:i/>
                 <w:sz w:val="24"/>
                 <w:szCs w:val="24"/>
@@ -4403,7 +4535,7 @@
               <w:bidi/>
               <w:jc w:val="center"/>
               <w:rPr>
-                <w:rFonts w:ascii="David" w:eastAsiaTheme="minorEastAsia" w:hAnsi="David" w:cs="David" w:hint="cs"/>
+                <w:rFonts w:ascii="David" w:eastAsiaTheme="minorEastAsia" w:hAnsi="David" w:cs="David"/>
                 <w:i/>
                 <w:sz w:val="24"/>
                 <w:szCs w:val="24"/>
@@ -4465,7 +4597,7 @@
               <w:bidi/>
               <w:jc w:val="center"/>
               <w:rPr>
-                <w:rFonts w:ascii="David" w:eastAsiaTheme="minorEastAsia" w:hAnsi="David" w:cs="David" w:hint="cs"/>
+                <w:rFonts w:ascii="David" w:eastAsiaTheme="minorEastAsia" w:hAnsi="David" w:cs="David"/>
                 <w:i/>
                 <w:sz w:val="24"/>
                 <w:szCs w:val="24"/>
@@ -4527,7 +4659,7 @@
               <w:bidi/>
               <w:jc w:val="center"/>
               <w:rPr>
-                <w:rFonts w:ascii="David" w:eastAsiaTheme="minorEastAsia" w:hAnsi="David" w:cs="David" w:hint="cs"/>
+                <w:rFonts w:ascii="David" w:eastAsiaTheme="minorEastAsia" w:hAnsi="David" w:cs="David"/>
                 <w:i/>
                 <w:sz w:val="24"/>
                 <w:szCs w:val="24"/>
@@ -4650,7 +4782,7 @@
               <w:bidi/>
               <w:jc w:val="center"/>
               <w:rPr>
-                <w:rFonts w:ascii="David" w:eastAsiaTheme="minorEastAsia" w:hAnsi="David" w:cs="David" w:hint="cs"/>
+                <w:rFonts w:ascii="David" w:eastAsiaTheme="minorEastAsia" w:hAnsi="David" w:cs="David"/>
                 <w:i/>
                 <w:sz w:val="24"/>
                 <w:szCs w:val="24"/>
@@ -4714,7 +4846,7 @@
               <w:bidi/>
               <w:jc w:val="center"/>
               <w:rPr>
-                <w:rFonts w:ascii="David" w:eastAsiaTheme="minorEastAsia" w:hAnsi="David" w:cs="David" w:hint="cs"/>
+                <w:rFonts w:ascii="David" w:eastAsiaTheme="minorEastAsia" w:hAnsi="David" w:cs="David"/>
                 <w:i/>
                 <w:sz w:val="24"/>
                 <w:szCs w:val="24"/>
@@ -4742,7 +4874,7 @@
               <w:bidi/>
               <w:jc w:val="center"/>
               <w:rPr>
-                <w:rFonts w:ascii="David" w:eastAsiaTheme="minorEastAsia" w:hAnsi="David" w:cs="David" w:hint="cs"/>
+                <w:rFonts w:ascii="David" w:eastAsiaTheme="minorEastAsia" w:hAnsi="David" w:cs="David"/>
                 <w:i/>
                 <w:sz w:val="24"/>
                 <w:szCs w:val="24"/>
@@ -4770,7 +4902,7 @@
               <w:bidi/>
               <w:jc w:val="center"/>
               <w:rPr>
-                <w:rFonts w:ascii="David" w:eastAsiaTheme="minorEastAsia" w:hAnsi="David" w:cs="David" w:hint="cs"/>
+                <w:rFonts w:ascii="David" w:eastAsiaTheme="minorEastAsia" w:hAnsi="David" w:cs="David"/>
                 <w:i/>
                 <w:sz w:val="24"/>
                 <w:szCs w:val="24"/>
@@ -4798,7 +4930,7 @@
               <w:bidi/>
               <w:jc w:val="center"/>
               <w:rPr>
-                <w:rFonts w:ascii="David" w:eastAsiaTheme="minorEastAsia" w:hAnsi="David" w:cs="David" w:hint="cs"/>
+                <w:rFonts w:ascii="David" w:eastAsiaTheme="minorEastAsia" w:hAnsi="David" w:cs="David"/>
                 <w:i/>
                 <w:sz w:val="24"/>
                 <w:szCs w:val="24"/>
@@ -4826,7 +4958,7 @@
               <w:bidi/>
               <w:jc w:val="center"/>
               <w:rPr>
-                <w:rFonts w:ascii="David" w:eastAsiaTheme="minorEastAsia" w:hAnsi="David" w:cs="David" w:hint="cs"/>
+                <w:rFonts w:ascii="David" w:eastAsiaTheme="minorEastAsia" w:hAnsi="David" w:cs="David"/>
                 <w:i/>
                 <w:sz w:val="24"/>
                 <w:szCs w:val="24"/>
@@ -4854,7 +4986,7 @@
               <w:bidi/>
               <w:jc w:val="center"/>
               <w:rPr>
-                <w:rFonts w:ascii="David" w:eastAsiaTheme="minorEastAsia" w:hAnsi="David" w:cs="David" w:hint="cs"/>
+                <w:rFonts w:ascii="David" w:eastAsiaTheme="minorEastAsia" w:hAnsi="David" w:cs="David"/>
                 <w:i/>
                 <w:sz w:val="24"/>
                 <w:szCs w:val="24"/>
@@ -4882,7 +5014,7 @@
               <w:bidi/>
               <w:jc w:val="center"/>
               <w:rPr>
-                <w:rFonts w:ascii="David" w:eastAsiaTheme="minorEastAsia" w:hAnsi="David" w:cs="David" w:hint="cs"/>
+                <w:rFonts w:ascii="David" w:eastAsiaTheme="minorEastAsia" w:hAnsi="David" w:cs="David"/>
                 <w:i/>
                 <w:sz w:val="24"/>
                 <w:szCs w:val="24"/>
@@ -4910,7 +5042,7 @@
               <w:bidi/>
               <w:jc w:val="center"/>
               <w:rPr>
-                <w:rFonts w:ascii="David" w:eastAsiaTheme="minorEastAsia" w:hAnsi="David" w:cs="David" w:hint="cs"/>
+                <w:rFonts w:ascii="David" w:eastAsiaTheme="minorEastAsia" w:hAnsi="David" w:cs="David"/>
                 <w:i/>
                 <w:sz w:val="24"/>
                 <w:szCs w:val="24"/>
@@ -4938,7 +5070,7 @@
               <w:bidi/>
               <w:jc w:val="center"/>
               <w:rPr>
-                <w:rFonts w:ascii="David" w:eastAsiaTheme="minorEastAsia" w:hAnsi="David" w:cs="David" w:hint="cs"/>
+                <w:rFonts w:ascii="David" w:eastAsiaTheme="minorEastAsia" w:hAnsi="David" w:cs="David"/>
                 <w:i/>
                 <w:sz w:val="24"/>
                 <w:szCs w:val="24"/>
@@ -4966,7 +5098,7 @@
               <w:bidi/>
               <w:jc w:val="center"/>
               <w:rPr>
-                <w:rFonts w:ascii="David" w:eastAsiaTheme="minorEastAsia" w:hAnsi="David" w:cs="David" w:hint="cs"/>
+                <w:rFonts w:ascii="David" w:eastAsiaTheme="minorEastAsia" w:hAnsi="David" w:cs="David"/>
                 <w:i/>
                 <w:sz w:val="24"/>
                 <w:szCs w:val="24"/>
@@ -4994,7 +5126,7 @@
               <w:bidi/>
               <w:jc w:val="center"/>
               <w:rPr>
-                <w:rFonts w:ascii="David" w:eastAsiaTheme="minorEastAsia" w:hAnsi="David" w:cs="David" w:hint="cs"/>
+                <w:rFonts w:ascii="David" w:eastAsiaTheme="minorEastAsia" w:hAnsi="David" w:cs="David"/>
                 <w:i/>
                 <w:sz w:val="24"/>
                 <w:szCs w:val="24"/>
@@ -5073,7 +5205,7 @@
           <w:u w:val="single"/>
           <w:rtl/>
         </w:rPr>
-        <w:t>–</w:t>
+        <w:t>-</w:t>
       </w:r>
       <w:r>
         <w:rPr>
@@ -5129,6 +5261,96 @@
           <w:szCs w:val="24"/>
           <w:rtl/>
         </w:rPr>
+        <w:t xml:space="preserve"> השקענו מאמץ ומחשבה רבה באופן המימוש כדי להשיג ביצועים מיטביים. מימשנו את הקוד בצורה וקטורית, דבר המאפשר להאיץ את הביצועים בצורה משמעותית. כמו כן, כדי לייצג את וקטור התכונות, נעזרנו במטריצות דלילות מסוג </w:t>
+      </w:r>
+      <w:proofErr w:type="spellStart"/>
+      <w:r>
+        <w:rPr>
+          <w:rFonts w:ascii="David" w:eastAsiaTheme="minorEastAsia" w:hAnsi="David" w:cs="David"/>
+          <w:i/>
+          <w:sz w:val="24"/>
+          <w:szCs w:val="24"/>
+        </w:rPr>
+        <w:t>csr_matrix</w:t>
+      </w:r>
+      <w:proofErr w:type="spellEnd"/>
+      <w:r>
+        <w:rPr>
+          <w:rFonts w:ascii="David" w:eastAsiaTheme="minorEastAsia" w:hAnsi="David" w:cs="David" w:hint="cs"/>
+          <w:i/>
+          <w:sz w:val="24"/>
+          <w:szCs w:val="24"/>
+          <w:rtl/>
+        </w:rPr>
+        <w:t xml:space="preserve">. </w:t>
+      </w:r>
+      <w:r>
+        <w:rPr>
+          <w:rFonts w:ascii="David" w:eastAsiaTheme="minorEastAsia" w:hAnsi="David" w:cs="David" w:hint="cs"/>
+          <w:i/>
+          <w:sz w:val="24"/>
+          <w:szCs w:val="24"/>
+          <w:rtl/>
+        </w:rPr>
+        <w:t xml:space="preserve">השימוש בתצורה הזו של המטריצות גם עזר לנו להגיע להרצה היעילה. </w:t>
+      </w:r>
+      <w:r>
+        <w:rPr>
+          <w:rFonts w:ascii="David" w:eastAsiaTheme="minorEastAsia" w:hAnsi="David" w:cs="David" w:hint="cs"/>
+          <w:i/>
+          <w:sz w:val="24"/>
+          <w:szCs w:val="24"/>
+          <w:rtl/>
+        </w:rPr>
+        <w:t xml:space="preserve">גולת הכותרת הייתה </w:t>
+      </w:r>
+      <w:r>
+        <w:rPr>
+          <w:rFonts w:ascii="David" w:eastAsiaTheme="minorEastAsia" w:hAnsi="David" w:cs="David" w:hint="cs"/>
+          <w:i/>
+          <w:sz w:val="24"/>
+          <w:szCs w:val="24"/>
+          <w:rtl/>
+        </w:rPr>
+        <w:t xml:space="preserve">בחישוב </w:t>
+      </w:r>
+      <w:r>
+        <w:rPr>
+          <w:rFonts w:ascii="David" w:eastAsiaTheme="minorEastAsia" w:hAnsi="David" w:cs="David" w:hint="cs"/>
+          <w:i/>
+          <w:sz w:val="24"/>
+          <w:szCs w:val="24"/>
+          <w:rtl/>
+        </w:rPr>
+        <w:t>ה-</w:t>
+      </w:r>
+      <w:r>
+        <w:rPr>
+          <w:rFonts w:ascii="David" w:eastAsiaTheme="minorEastAsia" w:hAnsi="David" w:cs="David"/>
+          <w:i/>
+          <w:sz w:val="24"/>
+          <w:szCs w:val="24"/>
+        </w:rPr>
+        <w:t>normalization term</w:t>
+      </w:r>
+      <w:r>
+        <w:rPr>
+          <w:rFonts w:ascii="David" w:eastAsiaTheme="minorEastAsia" w:hAnsi="David" w:cs="David" w:hint="cs"/>
+          <w:i/>
+          <w:sz w:val="24"/>
+          <w:szCs w:val="24"/>
+          <w:rtl/>
+        </w:rPr>
+        <w:t>.</w:t>
+      </w:r>
+      <w:r>
+        <w:rPr>
+          <w:rFonts w:ascii="David" w:eastAsiaTheme="minorEastAsia" w:hAnsi="David" w:cs="David" w:hint="cs"/>
+          <w:i/>
+          <w:sz w:val="24"/>
+          <w:szCs w:val="24"/>
+          <w:rtl/>
+        </w:rPr>
         <w:t xml:space="preserve"> </w:t>
       </w:r>
       <w:r>
@@ -5139,26 +5361,117 @@
           <w:szCs w:val="24"/>
           <w:rtl/>
         </w:rPr>
-        <w:t xml:space="preserve">השקענו מאמץ ומחשבה רבה באופן המימוש כדי להשיג ביצועים מיטביים. מימשנו את הקוד בצורה וקטורית, דבר המאפשר להאיץ את הביצועים בצורה משמעותית. כמו כן, כדי לייצג את וקטור התכונות, נעזרנו במטריצות דלילות מסוג </w:t>
-      </w:r>
-      <w:r>
-        <w:rPr>
-          <w:rFonts w:ascii="David" w:eastAsiaTheme="minorEastAsia" w:hAnsi="David" w:cs="David"/>
-          <w:i/>
-          <w:sz w:val="24"/>
-          <w:szCs w:val="24"/>
-        </w:rPr>
-        <w:t>csr_matrix</w:t>
-      </w:r>
-      <w:r>
-        <w:rPr>
-          <w:rFonts w:ascii="David" w:eastAsiaTheme="minorEastAsia" w:hAnsi="David" w:cs="David" w:hint="cs"/>
-          <w:i/>
-          <w:sz w:val="24"/>
-          <w:szCs w:val="24"/>
-          <w:rtl/>
-        </w:rPr>
-        <w:t xml:space="preserve">. הודות לכך, זמן האימון של המודל על </w:t>
+        <w:t xml:space="preserve">יש אפשרות לבצע מספר חישובים במקביל, על ידי יצירת מטריצה שמכילה את כל האפשרויות השונות של </w:t>
+      </w:r>
+      <m:oMath>
+        <m:r>
+          <w:rPr>
+            <w:rFonts w:ascii="Cambria Math" w:eastAsiaTheme="minorEastAsia" w:hAnsi="Cambria Math" w:cs="David"/>
+            <w:sz w:val="24"/>
+            <w:szCs w:val="24"/>
+          </w:rPr>
+          <m:t>f(</m:t>
+        </m:r>
+        <m:sSub>
+          <m:sSubPr>
+            <m:ctrlPr>
+              <w:rPr>
+                <w:rFonts w:ascii="Cambria Math" w:eastAsiaTheme="minorEastAsia" w:hAnsi="Cambria Math" w:cs="David"/>
+                <w:i/>
+                <w:sz w:val="24"/>
+                <w:szCs w:val="24"/>
+              </w:rPr>
+            </m:ctrlPr>
+          </m:sSubPr>
+          <m:e>
+            <m:r>
+              <w:rPr>
+                <w:rFonts w:ascii="Cambria Math" w:eastAsiaTheme="minorEastAsia" w:hAnsi="Cambria Math" w:cs="David"/>
+                <w:sz w:val="24"/>
+                <w:szCs w:val="24"/>
+              </w:rPr>
+              <m:t>x</m:t>
+            </m:r>
+          </m:e>
+          <m:sub>
+            <m:r>
+              <w:rPr>
+                <w:rFonts w:ascii="Cambria Math" w:eastAsiaTheme="minorEastAsia" w:hAnsi="Cambria Math" w:cs="David"/>
+                <w:sz w:val="24"/>
+                <w:szCs w:val="24"/>
+              </w:rPr>
+              <m:t>i</m:t>
+            </m:r>
+          </m:sub>
+        </m:sSub>
+        <m:r>
+          <w:rPr>
+            <w:rFonts w:ascii="Cambria Math" w:eastAsiaTheme="minorEastAsia" w:hAnsi="Cambria Math" w:cs="David"/>
+            <w:sz w:val="24"/>
+            <w:szCs w:val="24"/>
+          </w:rPr>
+          <m:t xml:space="preserve">, </m:t>
+        </m:r>
+        <m:sSup>
+          <m:sSupPr>
+            <m:ctrlPr>
+              <w:rPr>
+                <w:rFonts w:ascii="Cambria Math" w:eastAsiaTheme="minorEastAsia" w:hAnsi="Cambria Math" w:cs="David"/>
+                <w:i/>
+                <w:sz w:val="24"/>
+                <w:szCs w:val="24"/>
+              </w:rPr>
+            </m:ctrlPr>
+          </m:sSupPr>
+          <m:e>
+            <m:r>
+              <w:rPr>
+                <w:rFonts w:ascii="Cambria Math" w:eastAsiaTheme="minorEastAsia" w:hAnsi="Cambria Math" w:cs="David"/>
+                <w:sz w:val="24"/>
+                <w:szCs w:val="24"/>
+              </w:rPr>
+              <m:t>y</m:t>
+            </m:r>
+          </m:e>
+          <m:sup>
+            <m:r>
+              <w:rPr>
+                <w:rFonts w:ascii="Cambria Math" w:eastAsiaTheme="minorEastAsia" w:hAnsi="Cambria Math" w:cs="David"/>
+                <w:sz w:val="24"/>
+                <w:szCs w:val="24"/>
+              </w:rPr>
+              <m:t>'</m:t>
+            </m:r>
+          </m:sup>
+        </m:sSup>
+        <m:r>
+          <w:rPr>
+            <w:rFonts w:ascii="Cambria Math" w:eastAsiaTheme="minorEastAsia" w:hAnsi="Cambria Math" w:cs="David"/>
+            <w:sz w:val="24"/>
+            <w:szCs w:val="24"/>
+          </w:rPr>
+          <m:t>)</m:t>
+        </m:r>
+      </m:oMath>
+      <w:r>
+        <w:rPr>
+          <w:rFonts w:ascii="David" w:eastAsiaTheme="minorEastAsia" w:hAnsi="David" w:cs="David" w:hint="cs"/>
+          <w:i/>
+          <w:sz w:val="24"/>
+          <w:szCs w:val="24"/>
+          <w:rtl/>
+        </w:rPr>
+        <w:t xml:space="preserve"> ולאחר מכן אפשר לחלק אותה בפעולות יעילות לחלקיה השונים להמשך החישוב. </w:t>
+      </w:r>
+      <w:r>
+        <w:rPr>
+          <w:rFonts w:ascii="David" w:eastAsiaTheme="minorEastAsia" w:hAnsi="David" w:cs="David" w:hint="cs"/>
+          <w:i/>
+          <w:sz w:val="24"/>
+          <w:szCs w:val="24"/>
+          <w:rtl/>
+        </w:rPr>
+        <w:t xml:space="preserve">הודות לכך, זמן האימון של המודל על </w:t>
       </w:r>
       <w:r>
         <w:rPr>
@@ -5235,6 +5548,7 @@
         <w:rPr>
           <w:rFonts w:ascii="David" w:eastAsiaTheme="minorEastAsia" w:hAnsi="David" w:cs="David"/>
           <w:i/>
+          <w:noProof/>
           <w:sz w:val="24"/>
           <w:szCs w:val="24"/>
           <w:rtl/>
@@ -5255,7 +5569,7 @@
                     <pic:cNvPicPr/>
                   </pic:nvPicPr>
                   <pic:blipFill>
-                    <a:blip r:embed="rId5"/>
+                    <a:blip r:embed="rId4"/>
                     <a:stretch>
                       <a:fillRect/>
                     </a:stretch>
@@ -5339,6 +5653,7 @@
         </w:rPr>
         <w:t xml:space="preserve"> </w:t>
       </w:r>
+      <w:proofErr w:type="spellStart"/>
       <w:r>
         <w:rPr>
           <w:rFonts w:ascii="David" w:eastAsiaTheme="minorEastAsia" w:hAnsi="David" w:cs="David"/>
@@ -5348,6 +5663,7 @@
         </w:rPr>
         <w:t>softmax</w:t>
       </w:r>
+      <w:proofErr w:type="spellEnd"/>
       <w:r>
         <w:rPr>
           <w:rFonts w:ascii="David" w:eastAsiaTheme="minorEastAsia" w:hAnsi="David" w:cs="David" w:hint="cs"/>
@@ -6205,6 +6521,7 @@
         </w:rPr>
         <w:t>, דבר המצמצם את גדלי הביטויים משמעותית, מבלי לשנות את ערך ה</w:t>
       </w:r>
+      <w:proofErr w:type="spellStart"/>
       <w:r>
         <w:rPr>
           <w:rFonts w:ascii="David" w:eastAsiaTheme="minorEastAsia" w:hAnsi="David" w:cs="David"/>
@@ -6214,6 +6531,7 @@
         </w:rPr>
         <w:t>softmax</w:t>
       </w:r>
+      <w:proofErr w:type="spellEnd"/>
       <w:r>
         <w:rPr>
           <w:rFonts w:ascii="David" w:eastAsiaTheme="minorEastAsia" w:hAnsi="David" w:cs="David" w:hint="cs"/>
@@ -6227,8 +6545,11 @@
     </w:p>
     <w:p>
       <w:pPr>
-        <w:rPr>
-          <w:rFonts w:ascii="David" w:eastAsiaTheme="minorEastAsia" w:hAnsi="David" w:cs="David" w:hint="cs"/>
+        <w:jc w:val="right"/>
+        <w:rPr>
+          <w:rFonts w:ascii="David" w:eastAsiaTheme="minorEastAsia" w:hAnsi="David" w:cs="David"/>
+          <w:b/>
+          <w:bCs/>
           <w:i/>
           <w:sz w:val="24"/>
           <w:szCs w:val="24"/>
@@ -6238,12 +6559,28 @@
       <w:r>
         <w:rPr>
           <w:rFonts w:ascii="David" w:eastAsiaTheme="minorEastAsia" w:hAnsi="David" w:cs="David"/>
-          <w:i/>
-          <w:sz w:val="24"/>
-          <w:szCs w:val="24"/>
-          <w:rtl/>
-        </w:rPr>
-        <w:br w:type="page"/>
+          <w:b/>
+          <w:bCs/>
+          <w:i/>
+          <w:sz w:val="24"/>
+          <w:szCs w:val="24"/>
+          <w:u w:val="single"/>
+          <w:rtl/>
+        </w:rPr>
+        <w:br/>
+      </w:r>
+      <w:r>
+        <w:rPr>
+          <w:rFonts w:ascii="David" w:eastAsiaTheme="minorEastAsia" w:hAnsi="David" w:cs="David" w:hint="cs"/>
+          <w:b/>
+          <w:bCs/>
+          <w:i/>
+          <w:sz w:val="24"/>
+          <w:szCs w:val="24"/>
+          <w:u w:val="single"/>
+          <w:rtl/>
+        </w:rPr>
+        <w:t>הסקה</w:t>
       </w:r>
     </w:p>
     <w:p>
@@ -6252,8 +6589,6 @@
         <w:jc w:val="both"/>
         <w:rPr>
           <w:rFonts w:ascii="David" w:eastAsiaTheme="minorEastAsia" w:hAnsi="David" w:cs="David"/>
-          <w:b/>
-          <w:bCs/>
           <w:i/>
           <w:sz w:val="24"/>
           <w:szCs w:val="24"/>
@@ -6263,17 +6598,203 @@
       <w:r>
         <w:rPr>
           <w:rFonts w:ascii="David" w:eastAsiaTheme="minorEastAsia" w:hAnsi="David" w:cs="David" w:hint="cs"/>
-          <w:b/>
-          <w:bCs/>
-          <w:i/>
-          <w:sz w:val="24"/>
-          <w:szCs w:val="24"/>
-          <w:u w:val="single"/>
-          <w:rtl/>
-        </w:rPr>
-        <w:lastRenderedPageBreak/>
-        <w:t>הסקה</w:t>
-      </w:r>
+          <w:i/>
+          <w:sz w:val="24"/>
+          <w:szCs w:val="24"/>
+          <w:rtl/>
+        </w:rPr>
+        <w:t>בשלב ההסקה, השתמשנו בגירסת "חיפוש האלומה" של אלגוריתם ויטרבי, כדי לצמצם את זמן הריצה. הודות לשינוי זה, במקום לבדוק את כל 44 אפשרויות התיוגים, נבדק קומץ אפשרויות בלבד. גודל האלומה ה</w:t>
+      </w:r>
+      <w:r>
+        <w:rPr>
+          <w:rFonts w:ascii="David" w:eastAsiaTheme="minorEastAsia" w:hAnsi="David" w:cs="David" w:hint="cs"/>
+          <w:i/>
+          <w:sz w:val="24"/>
+          <w:szCs w:val="24"/>
+          <w:rtl/>
+        </w:rPr>
+        <w:t>י</w:t>
+      </w:r>
+      <w:r>
+        <w:rPr>
+          <w:rFonts w:ascii="David" w:eastAsiaTheme="minorEastAsia" w:hAnsi="David" w:cs="David" w:hint="cs"/>
+          <w:i/>
+          <w:sz w:val="24"/>
+          <w:szCs w:val="24"/>
+          <w:rtl/>
+        </w:rPr>
+        <w:t xml:space="preserve">ווה גם כן היפר-פרמטר של שלב ההסקה אותו גם כן כיווננו. הערך הנבחר הינו </w:t>
+      </w:r>
+      <w:proofErr w:type="spellStart"/>
+      <w:r>
+        <w:rPr>
+          <w:rFonts w:ascii="David" w:eastAsiaTheme="minorEastAsia" w:hAnsi="David" w:cs="David"/>
+          <w:i/>
+          <w:sz w:val="24"/>
+          <w:szCs w:val="24"/>
+        </w:rPr>
+        <w:t>beam_size</w:t>
+      </w:r>
+      <w:proofErr w:type="spellEnd"/>
+      <w:r>
+        <w:rPr>
+          <w:rFonts w:ascii="David" w:eastAsiaTheme="minorEastAsia" w:hAnsi="David" w:cs="David"/>
+          <w:i/>
+          <w:sz w:val="24"/>
+          <w:szCs w:val="24"/>
+        </w:rPr>
+        <w:t xml:space="preserve"> = 3</w:t>
+      </w:r>
+      <w:r>
+        <w:rPr>
+          <w:rFonts w:ascii="David" w:eastAsiaTheme="minorEastAsia" w:hAnsi="David" w:cs="David" w:hint="cs"/>
+          <w:i/>
+          <w:sz w:val="24"/>
+          <w:szCs w:val="24"/>
+          <w:rtl/>
+        </w:rPr>
+        <w:t>.</w:t>
+      </w:r>
+      <w:r>
+        <w:rPr>
+          <w:rFonts w:ascii="David" w:eastAsiaTheme="minorEastAsia" w:hAnsi="David" w:cs="David" w:hint="cs"/>
+          <w:i/>
+          <w:sz w:val="24"/>
+          <w:szCs w:val="24"/>
+          <w:rtl/>
+        </w:rPr>
+        <w:t xml:space="preserve"> </w:t>
+      </w:r>
+      <w:r>
+        <w:rPr>
+          <w:rFonts w:ascii="David" w:eastAsiaTheme="minorEastAsia" w:hAnsi="David" w:cs="David" w:hint="cs"/>
+          <w:i/>
+          <w:sz w:val="24"/>
+          <w:szCs w:val="24"/>
+          <w:rtl/>
+        </w:rPr>
+        <w:t>נציין כי גם כאן, נעזרנו בחישובים ובפעולות וקטוריות אשר מייעלות מאוד את הקוד ומקצרות משמעותית את זמן הריצה.</w:t>
+      </w:r>
+      <w:r>
+        <w:rPr>
+          <w:rFonts w:ascii="David" w:eastAsiaTheme="minorEastAsia" w:hAnsi="David" w:cs="David" w:hint="cs"/>
+          <w:i/>
+          <w:sz w:val="24"/>
+          <w:szCs w:val="24"/>
+          <w:rtl/>
+        </w:rPr>
+        <w:t xml:space="preserve"> אי לכך, הסקה על קובץ </w:t>
+      </w:r>
+      <w:r>
+        <w:rPr>
+          <w:rFonts w:ascii="David" w:eastAsiaTheme="minorEastAsia" w:hAnsi="David" w:cs="David"/>
+          <w:i/>
+          <w:sz w:val="24"/>
+          <w:szCs w:val="24"/>
+        </w:rPr>
+        <w:t>test1.wtag</w:t>
+      </w:r>
+      <w:r>
+        <w:rPr>
+          <w:rFonts w:ascii="David" w:eastAsiaTheme="minorEastAsia" w:hAnsi="David" w:cs="David" w:hint="cs"/>
+          <w:i/>
+          <w:sz w:val="24"/>
+          <w:szCs w:val="24"/>
+          <w:rtl/>
+        </w:rPr>
+        <w:t xml:space="preserve"> ארכה כ-100 שניות בלבד!</w:t>
+      </w:r>
+    </w:p>
+    <w:p>
+      <w:pPr>
+        <w:bidi/>
+        <w:jc w:val="center"/>
+        <w:rPr>
+          <w:rFonts w:ascii="David" w:eastAsiaTheme="minorEastAsia" w:hAnsi="David" w:cs="David"/>
+          <w:i/>
+          <w:sz w:val="24"/>
+          <w:szCs w:val="24"/>
+          <w:rtl/>
+        </w:rPr>
+      </w:pPr>
+      <w:r>
+        <w:rPr>
+          <w:rFonts w:ascii="David" w:eastAsiaTheme="minorEastAsia" w:hAnsi="David" w:cs="David"/>
+          <w:i/>
+          <w:noProof/>
+          <w:sz w:val="24"/>
+          <w:szCs w:val="24"/>
+          <w:rtl/>
+        </w:rPr>
+        <w:drawing>
+          <wp:inline distT="0" distB="0" distL="0" distR="0" wp14:anchorId="7AAA1747" wp14:editId="6A4BF2EE">
+            <wp:extent cx="2530059" cy="160034"/>
+            <wp:effectExtent l="0" t="0" r="3810" b="0"/>
+            <wp:docPr id="5" name="תמונה 5"/>
+            <wp:cNvGraphicFramePr>
+              <a:graphicFrameLocks xmlns:a="http://schemas.openxmlformats.org/drawingml/2006/main" noChangeAspect="1"/>
+            </wp:cNvGraphicFramePr>
+            <a:graphic xmlns:a="http://schemas.openxmlformats.org/drawingml/2006/main">
+              <a:graphicData uri="http://schemas.openxmlformats.org/drawingml/2006/picture">
+                <pic:pic xmlns:pic="http://schemas.openxmlformats.org/drawingml/2006/picture">
+                  <pic:nvPicPr>
+                    <pic:cNvPr id="1" name=""/>
+                    <pic:cNvPicPr/>
+                  </pic:nvPicPr>
+                  <pic:blipFill>
+                    <a:blip r:embed="rId5"/>
+                    <a:stretch>
+                      <a:fillRect/>
+                    </a:stretch>
+                  </pic:blipFill>
+                  <pic:spPr>
+                    <a:xfrm>
+                      <a:off x="0" y="0"/>
+                      <a:ext cx="2530059" cy="160034"/>
+                    </a:xfrm>
+                    <a:prstGeom prst="rect">
+                      <a:avLst/>
+                    </a:prstGeom>
+                  </pic:spPr>
+                </pic:pic>
+              </a:graphicData>
+            </a:graphic>
+          </wp:inline>
+        </w:drawing>
+      </w:r>
+    </w:p>
+    <w:p>
+      <w:pPr>
+        <w:rPr>
+          <w:rFonts w:ascii="David" w:eastAsiaTheme="minorEastAsia" w:hAnsi="David" w:cs="David"/>
+          <w:i/>
+          <w:sz w:val="24"/>
+          <w:szCs w:val="24"/>
+          <w:rtl/>
+        </w:rPr>
+      </w:pPr>
+      <w:r>
+        <w:rPr>
+          <w:rFonts w:ascii="David" w:eastAsiaTheme="minorEastAsia" w:hAnsi="David" w:cs="David"/>
+          <w:i/>
+          <w:sz w:val="24"/>
+          <w:szCs w:val="24"/>
+          <w:rtl/>
+        </w:rPr>
+        <w:br w:type="page"/>
+      </w:r>
+    </w:p>
+    <w:p>
+      <w:pPr>
+        <w:bidi/>
+        <w:jc w:val="center"/>
+        <w:rPr>
+          <w:rFonts w:ascii="David" w:eastAsiaTheme="minorEastAsia" w:hAnsi="David" w:cs="David"/>
+          <w:i/>
+          <w:sz w:val="24"/>
+          <w:szCs w:val="24"/>
+        </w:rPr>
+      </w:pPr>
     </w:p>
     <w:p>
       <w:pPr>
@@ -6281,40 +6802,103 @@
         <w:jc w:val="both"/>
         <w:rPr>
           <w:rFonts w:ascii="David" w:eastAsiaTheme="minorEastAsia" w:hAnsi="David" w:cs="David"/>
-          <w:i/>
-          <w:sz w:val="24"/>
-          <w:szCs w:val="24"/>
-          <w:rtl/>
+          <w:b/>
+          <w:bCs/>
+          <w:i/>
+          <w:sz w:val="24"/>
+          <w:szCs w:val="24"/>
+          <w:u w:val="single"/>
         </w:rPr>
       </w:pPr>
       <w:r>
         <w:rPr>
           <w:rFonts w:ascii="David" w:eastAsiaTheme="minorEastAsia" w:hAnsi="David" w:cs="David" w:hint="cs"/>
-          <w:i/>
-          <w:sz w:val="24"/>
-          <w:szCs w:val="24"/>
-          <w:rtl/>
-        </w:rPr>
-        <w:t xml:space="preserve">בשלב ההסקה, השתמשנו בגירסת "חיפוש האלומה" של אלגוריתם ויטרבי, כדי לצמצם את זמן הריצה. הודות לשינוי זה, במקום לבדוק את כל 44 אפשרויות התיוגים, נבדק קומץ אפשרויות בלבד. גודל האלומה מהווה גם כן היפר-פרמטר של שלב ההסקה אותו גם כן כיווננו. הערך הנבחר הינו </w:t>
-      </w:r>
-      <w:r>
-        <w:rPr>
-          <w:rFonts w:ascii="David" w:eastAsiaTheme="minorEastAsia" w:hAnsi="David" w:cs="David"/>
-          <w:i/>
-          <w:sz w:val="24"/>
-          <w:szCs w:val="24"/>
-        </w:rPr>
-        <w:t>beam_size = 3</w:t>
-      </w:r>
-      <w:r>
-        <w:rPr>
-          <w:rFonts w:ascii="David" w:eastAsiaTheme="minorEastAsia" w:hAnsi="David" w:cs="David" w:hint="cs"/>
-          <w:i/>
-          <w:sz w:val="24"/>
-          <w:szCs w:val="24"/>
-          <w:rtl/>
-        </w:rPr>
-        <w:t>.</w:t>
+          <w:b/>
+          <w:bCs/>
+          <w:i/>
+          <w:sz w:val="24"/>
+          <w:szCs w:val="24"/>
+          <w:u w:val="single"/>
+          <w:rtl/>
+        </w:rPr>
+        <w:t>מבחן</w:t>
+      </w:r>
+    </w:p>
+    <w:p>
+      <w:pPr>
+        <w:bidi/>
+        <w:jc w:val="both"/>
+        <w:rPr>
+          <w:rFonts w:ascii="David" w:eastAsiaTheme="minorEastAsia" w:hAnsi="David" w:cs="David"/>
+          <w:i/>
+          <w:sz w:val="24"/>
+          <w:szCs w:val="24"/>
+          <w:u w:val="single"/>
+          <w:rtl/>
+        </w:rPr>
+      </w:pPr>
+      <w:r>
+        <w:rPr>
+          <w:rFonts w:ascii="David" w:eastAsiaTheme="minorEastAsia" w:hAnsi="David" w:cs="David" w:hint="cs"/>
+          <w:i/>
+          <w:sz w:val="24"/>
+          <w:szCs w:val="24"/>
+          <w:u w:val="single"/>
+          <w:rtl/>
+        </w:rPr>
+        <w:t>מודל 1</w:t>
+      </w:r>
+    </w:p>
+    <w:p>
+      <w:pPr>
+        <w:bidi/>
+        <w:jc w:val="both"/>
+        <w:rPr>
+          <w:rFonts w:ascii="David" w:eastAsiaTheme="minorEastAsia" w:hAnsi="David" w:cs="David"/>
+          <w:i/>
+          <w:sz w:val="24"/>
+          <w:szCs w:val="24"/>
+          <w:rtl/>
+        </w:rPr>
+      </w:pPr>
+      <w:r>
+        <w:rPr>
+          <w:rFonts w:ascii="David" w:eastAsiaTheme="minorEastAsia" w:hAnsi="David" w:cs="David" w:hint="cs"/>
+          <w:i/>
+          <w:sz w:val="24"/>
+          <w:szCs w:val="24"/>
+          <w:rtl/>
+        </w:rPr>
+        <w:t xml:space="preserve">כפי שכתבנו בשלב האימון, בכדי לבחון את ביצועי מודל 1, נעזרנו בקובץ </w:t>
+      </w:r>
+      <w:r>
+        <w:rPr>
+          <w:rFonts w:ascii="David" w:eastAsiaTheme="minorEastAsia" w:hAnsi="David" w:cs="David"/>
+          <w:i/>
+          <w:sz w:val="24"/>
+          <w:szCs w:val="24"/>
+        </w:rPr>
+        <w:t>test1.wtag</w:t>
+      </w:r>
+      <w:r>
+        <w:rPr>
+          <w:rFonts w:ascii="David" w:eastAsiaTheme="minorEastAsia" w:hAnsi="David" w:cs="David" w:hint="cs"/>
+          <w:i/>
+          <w:sz w:val="24"/>
+          <w:szCs w:val="24"/>
+          <w:rtl/>
+        </w:rPr>
+        <w:t xml:space="preserve"> כקבוצת ההערכה שלנו. הביצועים אותם קיבלנו הינם כדלקמן</w:t>
+      </w:r>
+      <w:r>
+        <w:rPr>
+          <w:rFonts w:ascii="David" w:eastAsiaTheme="minorEastAsia" w:hAnsi="David" w:cs="David" w:hint="cs"/>
+          <w:i/>
+          <w:sz w:val="24"/>
+          <w:szCs w:val="24"/>
+          <w:rtl/>
+        </w:rPr>
+        <w:t>:</w:t>
       </w:r>
       <w:r>
         <w:rPr>
@@ -6325,45 +6909,6 @@
           <w:rtl/>
         </w:rPr>
         <w:t xml:space="preserve"> </w:t>
-      </w:r>
-      <w:r>
-        <w:rPr>
-          <w:rFonts w:ascii="David" w:eastAsiaTheme="minorEastAsia" w:hAnsi="David" w:cs="David" w:hint="cs"/>
-          <w:i/>
-          <w:sz w:val="24"/>
-          <w:szCs w:val="24"/>
-          <w:rtl/>
-        </w:rPr>
-        <w:t>נציין כי גם כאן, נעזרנו בחישובים ובפעולות וקטוריות אשר מייעלות מאוד את הקוד ומקצרות משמעותית את זמן הריצה.</w:t>
-      </w:r>
-      <w:r>
-        <w:rPr>
-          <w:rFonts w:ascii="David" w:eastAsiaTheme="minorEastAsia" w:hAnsi="David" w:cs="David" w:hint="cs"/>
-          <w:i/>
-          <w:sz w:val="24"/>
-          <w:szCs w:val="24"/>
-          <w:rtl/>
-        </w:rPr>
-        <w:t xml:space="preserve"> אי לכך, הסקה על קובץ </w:t>
-      </w:r>
-      <w:r>
-        <w:rPr>
-          <w:rFonts w:ascii="David" w:eastAsiaTheme="minorEastAsia" w:hAnsi="David" w:cs="David"/>
-          <w:i/>
-          <w:sz w:val="24"/>
-          <w:szCs w:val="24"/>
-        </w:rPr>
-        <w:t>test1.wtag</w:t>
-      </w:r>
-      <w:r>
-        <w:rPr>
-          <w:rFonts w:ascii="David" w:eastAsiaTheme="minorEastAsia" w:hAnsi="David" w:cs="David" w:hint="cs"/>
-          <w:i/>
-          <w:sz w:val="24"/>
-          <w:szCs w:val="24"/>
-          <w:rtl/>
-        </w:rPr>
-        <w:t xml:space="preserve"> ארכה כ-100 שניות בלבד!</w:t>
       </w:r>
     </w:p>
     <w:p>
@@ -6375,21 +6920,23 @@
           <w:i/>
           <w:sz w:val="24"/>
           <w:szCs w:val="24"/>
+          <w:rtl/>
         </w:rPr>
       </w:pPr>
       <w:r>
         <w:rPr>
           <w:rFonts w:ascii="David" w:eastAsiaTheme="minorEastAsia" w:hAnsi="David" w:cs="David"/>
           <w:i/>
+          <w:noProof/>
           <w:sz w:val="24"/>
           <w:szCs w:val="24"/>
           <w:rtl/>
         </w:rPr>
         <w:drawing>
-          <wp:inline distT="0" distB="0" distL="0" distR="0" wp14:anchorId="7AAA1747" wp14:editId="6A4BF2EE">
-            <wp:extent cx="2530059" cy="160034"/>
-            <wp:effectExtent l="0" t="0" r="3810" b="0"/>
-            <wp:docPr id="5" name="תמונה 5"/>
+          <wp:inline distT="0" distB="0" distL="0" distR="0" wp14:anchorId="0EE5905B" wp14:editId="17DFA94F">
+            <wp:extent cx="2621507" cy="525826"/>
+            <wp:effectExtent l="0" t="0" r="7620" b="7620"/>
+            <wp:docPr id="6" name="תמונה 6"/>
             <wp:cNvGraphicFramePr>
               <a:graphicFrameLocks xmlns:a="http://schemas.openxmlformats.org/drawingml/2006/main" noChangeAspect="1"/>
             </wp:cNvGraphicFramePr>
@@ -6409,7 +6956,7 @@
                   <pic:spPr>
                     <a:xfrm>
                       <a:off x="0" y="0"/>
-                      <a:ext cx="2530059" cy="160034"/>
+                      <a:ext cx="2621507" cy="525826"/>
                     </a:xfrm>
                     <a:prstGeom prst="rect">
                       <a:avLst/>
@@ -6428,26 +6975,79 @@
         <w:jc w:val="both"/>
         <w:rPr>
           <w:rFonts w:ascii="David" w:eastAsiaTheme="minorEastAsia" w:hAnsi="David" w:cs="David"/>
-          <w:b/>
-          <w:bCs/>
-          <w:i/>
-          <w:sz w:val="24"/>
-          <w:szCs w:val="24"/>
-          <w:u w:val="single"/>
+          <w:i/>
+          <w:sz w:val="24"/>
+          <w:szCs w:val="24"/>
+          <w:rtl/>
         </w:rPr>
       </w:pPr>
       <w:r>
         <w:rPr>
           <w:rFonts w:ascii="David" w:eastAsiaTheme="minorEastAsia" w:hAnsi="David" w:cs="David" w:hint="cs"/>
-          <w:b/>
-          <w:bCs/>
-          <w:i/>
-          <w:sz w:val="24"/>
-          <w:szCs w:val="24"/>
-          <w:u w:val="single"/>
-          <w:rtl/>
-        </w:rPr>
-        <w:t>מבחן</w:t>
+          <w:i/>
+          <w:sz w:val="24"/>
+          <w:szCs w:val="24"/>
+          <w:rtl/>
+        </w:rPr>
+        <w:t>להלן ה</w:t>
+      </w:r>
+      <w:r>
+        <w:rPr>
+          <w:rFonts w:ascii="David" w:eastAsiaTheme="minorEastAsia" w:hAnsi="David" w:cs="David" w:hint="cs"/>
+          <w:i/>
+          <w:sz w:val="24"/>
+          <w:szCs w:val="24"/>
+          <w:rtl/>
+        </w:rPr>
+        <w:t>-</w:t>
+      </w:r>
+      <w:r>
+        <w:rPr>
+          <w:rFonts w:ascii="David" w:eastAsiaTheme="minorEastAsia" w:hAnsi="David" w:cs="David"/>
+          <w:i/>
+          <w:sz w:val="24"/>
+          <w:szCs w:val="24"/>
+        </w:rPr>
+        <w:t>confusion matrix</w:t>
+      </w:r>
+      <w:r>
+        <w:rPr>
+          <w:rFonts w:ascii="David" w:eastAsiaTheme="minorEastAsia" w:hAnsi="David" w:cs="David" w:hint="cs"/>
+          <w:i/>
+          <w:sz w:val="24"/>
+          <w:szCs w:val="24"/>
+          <w:rtl/>
+        </w:rPr>
+        <w:t xml:space="preserve"> אשר </w:t>
+      </w:r>
+      <w:r>
+        <w:rPr>
+          <w:rFonts w:ascii="David" w:eastAsiaTheme="minorEastAsia" w:hAnsi="David" w:cs="David" w:hint="cs"/>
+          <w:i/>
+          <w:sz w:val="24"/>
+          <w:szCs w:val="24"/>
+          <w:rtl/>
+        </w:rPr>
+        <w:t xml:space="preserve">מציגה את 10 התגים אשר המודל טעה עליהם הכי הרבה (מופיע בקובץ </w:t>
+      </w:r>
+      <w:r>
+        <w:rPr>
+          <w:rFonts w:ascii="David" w:eastAsiaTheme="minorEastAsia" w:hAnsi="David" w:cs="David"/>
+          <w:i/>
+          <w:sz w:val="24"/>
+          <w:szCs w:val="24"/>
+        </w:rPr>
+        <w:t>conf_mat.html</w:t>
+      </w:r>
+      <w:r>
+        <w:rPr>
+          <w:rFonts w:ascii="David" w:eastAsiaTheme="minorEastAsia" w:hAnsi="David" w:cs="David" w:hint="cs"/>
+          <w:i/>
+          <w:sz w:val="24"/>
+          <w:szCs w:val="24"/>
+          <w:rtl/>
+        </w:rPr>
+        <w:t>):</w:t>
       </w:r>
     </w:p>
     <w:p>
@@ -6455,123 +7055,27 @@
         <w:bidi/>
         <w:jc w:val="both"/>
         <w:rPr>
-          <w:rFonts w:ascii="David" w:eastAsiaTheme="minorEastAsia" w:hAnsi="David" w:cs="David" w:hint="cs"/>
-          <w:i/>
-          <w:sz w:val="24"/>
-          <w:szCs w:val="24"/>
-          <w:u w:val="single"/>
+          <w:rFonts w:ascii="David" w:eastAsiaTheme="minorEastAsia" w:hAnsi="David" w:cs="David"/>
+          <w:i/>
+          <w:sz w:val="24"/>
+          <w:szCs w:val="24"/>
           <w:rtl/>
         </w:rPr>
       </w:pPr>
       <w:r>
         <w:rPr>
-          <w:rFonts w:ascii="David" w:eastAsiaTheme="minorEastAsia" w:hAnsi="David" w:cs="David" w:hint="cs"/>
-          <w:i/>
-          <w:sz w:val="24"/>
-          <w:szCs w:val="24"/>
-          <w:u w:val="single"/>
-          <w:rtl/>
-        </w:rPr>
-        <w:t>מודל 1</w:t>
-      </w:r>
-    </w:p>
-    <w:p>
-      <w:pPr>
-        <w:bidi/>
-        <w:jc w:val="both"/>
-        <w:rPr>
-          <w:rFonts w:ascii="David" w:eastAsiaTheme="minorEastAsia" w:hAnsi="David" w:cs="David"/>
-          <w:i/>
-          <w:sz w:val="24"/>
-          <w:szCs w:val="24"/>
-          <w:rtl/>
-        </w:rPr>
-      </w:pPr>
-      <w:r>
-        <w:rPr>
-          <w:rFonts w:ascii="David" w:eastAsiaTheme="minorEastAsia" w:hAnsi="David" w:cs="David" w:hint="cs"/>
-          <w:i/>
-          <w:sz w:val="24"/>
-          <w:szCs w:val="24"/>
-          <w:rtl/>
-        </w:rPr>
-        <w:t xml:space="preserve">כפי שכתבנו בשלב האימון, בכדי לבחון את ביצועי מודל 1, נעזרנו בקובץ </w:t>
-      </w:r>
-      <w:r>
-        <w:rPr>
-          <w:rFonts w:ascii="David" w:eastAsiaTheme="minorEastAsia" w:hAnsi="David" w:cs="David"/>
-          <w:i/>
-          <w:sz w:val="24"/>
-          <w:szCs w:val="24"/>
-        </w:rPr>
-        <w:t>test1.wtag</w:t>
-      </w:r>
-      <w:r>
-        <w:rPr>
-          <w:rFonts w:ascii="David" w:eastAsiaTheme="minorEastAsia" w:hAnsi="David" w:cs="David" w:hint="cs"/>
-          <w:i/>
-          <w:sz w:val="24"/>
-          <w:szCs w:val="24"/>
-          <w:rtl/>
-        </w:rPr>
-        <w:t xml:space="preserve"> כקבוצת ההערכה שלנו. הביצועים אותם קיבלנו הינם כדלקמן </w:t>
-      </w:r>
-      <w:r>
-        <w:rPr>
-          <w:rFonts w:ascii="David" w:eastAsiaTheme="minorEastAsia" w:hAnsi="David" w:cs="David"/>
-          <w:i/>
-          <w:sz w:val="24"/>
-          <w:szCs w:val="24"/>
-          <w:rtl/>
-        </w:rPr>
-        <w:t>–</w:t>
-      </w:r>
-      <w:r>
-        <w:rPr>
-          <w:rFonts w:ascii="David" w:eastAsiaTheme="minorEastAsia" w:hAnsi="David" w:cs="David" w:hint="cs"/>
-          <w:i/>
-          <w:sz w:val="24"/>
-          <w:szCs w:val="24"/>
-          <w:rtl/>
-        </w:rPr>
-        <w:t xml:space="preserve"> </w:t>
-      </w:r>
-      <w:r>
-        <w:rPr>
-          <w:rFonts w:ascii="David" w:eastAsiaTheme="minorEastAsia" w:hAnsi="David" w:cs="David" w:hint="cs"/>
-          <w:i/>
-          <w:sz w:val="24"/>
-          <w:szCs w:val="24"/>
-          <w:rtl/>
-        </w:rPr>
-        <w:t xml:space="preserve"> </w:t>
-      </w:r>
-    </w:p>
-    <w:p>
-      <w:pPr>
-        <w:bidi/>
-        <w:jc w:val="center"/>
-        <w:rPr>
-          <w:rFonts w:ascii="David" w:eastAsiaTheme="minorEastAsia" w:hAnsi="David" w:cs="David"/>
-          <w:i/>
-          <w:sz w:val="24"/>
-          <w:szCs w:val="24"/>
-          <w:rtl/>
-        </w:rPr>
-      </w:pPr>
-      <w:r>
-        <w:rPr>
-          <w:rFonts w:ascii="David" w:eastAsiaTheme="minorEastAsia" w:hAnsi="David" w:cs="David"/>
-          <w:i/>
+          <w:rFonts w:ascii="David" w:eastAsiaTheme="minorEastAsia" w:hAnsi="David" w:cs="David"/>
+          <w:i/>
+          <w:noProof/>
           <w:sz w:val="24"/>
           <w:szCs w:val="24"/>
           <w:rtl/>
         </w:rPr>
         <w:drawing>
-          <wp:inline distT="0" distB="0" distL="0" distR="0" wp14:anchorId="0EE5905B" wp14:editId="17DFA94F">
-            <wp:extent cx="2621507" cy="525826"/>
-            <wp:effectExtent l="0" t="0" r="7620" b="7620"/>
-            <wp:docPr id="6" name="תמונה 6"/>
+          <wp:inline distT="0" distB="0" distL="0" distR="0" wp14:anchorId="1A980966" wp14:editId="5337FC11">
+            <wp:extent cx="6858000" cy="1283970"/>
+            <wp:effectExtent l="0" t="0" r="0" b="0"/>
+            <wp:docPr id="7" name="תמונה 7"/>
             <wp:cNvGraphicFramePr>
               <a:graphicFrameLocks xmlns:a="http://schemas.openxmlformats.org/drawingml/2006/main" noChangeAspect="1"/>
             </wp:cNvGraphicFramePr>
@@ -6591,7 +7095,7 @@
                   <pic:spPr>
                     <a:xfrm>
                       <a:off x="0" y="0"/>
-                      <a:ext cx="2621507" cy="525826"/>
+                      <a:ext cx="6858000" cy="1283970"/>
                     </a:xfrm>
                     <a:prstGeom prst="rect">
                       <a:avLst/>
@@ -6624,55 +7128,144 @@
           <w:szCs w:val="24"/>
           <w:rtl/>
         </w:rPr>
-        <w:t>להלן ה</w:t>
-      </w:r>
-      <w:r>
-        <w:rPr>
-          <w:rFonts w:ascii="David" w:eastAsiaTheme="minorEastAsia" w:hAnsi="David" w:cs="David"/>
-          <w:i/>
-          <w:sz w:val="24"/>
-          <w:szCs w:val="24"/>
-        </w:rPr>
-        <w:t>confusion matrix</w:t>
-      </w:r>
-      <w:r>
-        <w:rPr>
-          <w:rFonts w:ascii="David" w:eastAsiaTheme="minorEastAsia" w:hAnsi="David" w:cs="David" w:hint="cs"/>
-          <w:i/>
-          <w:sz w:val="24"/>
-          <w:szCs w:val="24"/>
-          <w:rtl/>
-        </w:rPr>
-        <w:t xml:space="preserve"> אשר </w:t>
-      </w:r>
-      <w:r>
-        <w:rPr>
-          <w:rFonts w:ascii="David" w:eastAsiaTheme="minorEastAsia" w:hAnsi="David" w:cs="David" w:hint="cs"/>
-          <w:i/>
-          <w:sz w:val="24"/>
-          <w:szCs w:val="24"/>
-          <w:rtl/>
-        </w:rPr>
-        <w:t xml:space="preserve">מציגה את 10 התגים אשר המודל טעה עליהם הכי הרבה (מופיע בקובץ </w:t>
-      </w:r>
-      <w:r>
-        <w:rPr>
-          <w:rFonts w:ascii="David" w:eastAsiaTheme="minorEastAsia" w:hAnsi="David" w:cs="David"/>
-          <w:i/>
-          <w:sz w:val="24"/>
-          <w:szCs w:val="24"/>
-        </w:rPr>
-        <w:t>conf_mat.html</w:t>
-      </w:r>
-      <w:r>
-        <w:rPr>
-          <w:rFonts w:ascii="David" w:eastAsiaTheme="minorEastAsia" w:hAnsi="David" w:cs="David" w:hint="cs"/>
-          <w:i/>
-          <w:sz w:val="24"/>
-          <w:szCs w:val="24"/>
-          <w:rtl/>
-        </w:rPr>
-        <w:t>):</w:t>
+        <w:t xml:space="preserve">נשים לב כי </w:t>
+      </w:r>
+      <w:r>
+        <w:rPr>
+          <w:rFonts w:ascii="David" w:eastAsiaTheme="minorEastAsia" w:hAnsi="David" w:cs="David"/>
+          <w:i/>
+          <w:sz w:val="24"/>
+          <w:szCs w:val="24"/>
+        </w:rPr>
+        <w:t>NNPS</w:t>
+      </w:r>
+      <w:r>
+        <w:rPr>
+          <w:rFonts w:ascii="David" w:eastAsiaTheme="minorEastAsia" w:hAnsi="David" w:cs="David" w:hint="cs"/>
+          <w:i/>
+          <w:sz w:val="24"/>
+          <w:szCs w:val="24"/>
+          <w:rtl/>
+        </w:rPr>
+        <w:t xml:space="preserve"> ממתויג רבות כ </w:t>
+      </w:r>
+      <w:r>
+        <w:rPr>
+          <w:rFonts w:ascii="David" w:eastAsiaTheme="minorEastAsia" w:hAnsi="David" w:cs="David"/>
+          <w:i/>
+          <w:sz w:val="24"/>
+          <w:szCs w:val="24"/>
+          <w:rtl/>
+        </w:rPr>
+        <w:t>-</w:t>
+      </w:r>
+      <w:r>
+        <w:rPr>
+          <w:rFonts w:ascii="David" w:eastAsiaTheme="minorEastAsia" w:hAnsi="David" w:cs="David" w:hint="cs"/>
+          <w:i/>
+          <w:sz w:val="24"/>
+          <w:szCs w:val="24"/>
+          <w:rtl/>
+        </w:rPr>
+        <w:t xml:space="preserve"> </w:t>
+      </w:r>
+      <w:r>
+        <w:rPr>
+          <w:rFonts w:ascii="David" w:eastAsiaTheme="minorEastAsia" w:hAnsi="David" w:cs="David"/>
+          <w:i/>
+          <w:sz w:val="24"/>
+          <w:szCs w:val="24"/>
+        </w:rPr>
+        <w:t>NPS</w:t>
+      </w:r>
+      <w:r>
+        <w:rPr>
+          <w:rFonts w:ascii="David" w:eastAsiaTheme="minorEastAsia" w:hAnsi="David" w:cs="David" w:hint="cs"/>
+          <w:i/>
+          <w:sz w:val="24"/>
+          <w:szCs w:val="24"/>
+          <w:rtl/>
+        </w:rPr>
+        <w:t>. כאמור, ההבדל בין ה</w:t>
+      </w:r>
+      <w:r>
+        <w:rPr>
+          <w:rFonts w:ascii="David" w:eastAsiaTheme="minorEastAsia" w:hAnsi="David" w:cs="David" w:hint="cs"/>
+          <w:i/>
+          <w:sz w:val="24"/>
+          <w:szCs w:val="24"/>
+          <w:rtl/>
+        </w:rPr>
+        <w:t>שניים</w:t>
+      </w:r>
+      <w:r>
+        <w:rPr>
+          <w:rFonts w:ascii="David" w:eastAsiaTheme="minorEastAsia" w:hAnsi="David" w:cs="David" w:hint="cs"/>
+          <w:i/>
+          <w:sz w:val="24"/>
+          <w:szCs w:val="24"/>
+          <w:rtl/>
+        </w:rPr>
+        <w:t xml:space="preserve"> זה יחיד-רבים. כדי לשפר את הדיוק בתיוגים הללו, נוכל להוסיף תכונה אשר בודקת האם המילה הינה ברבים או ביחיד </w:t>
+      </w:r>
+      <w:r>
+        <w:rPr>
+          <w:rFonts w:ascii="David" w:eastAsiaTheme="minorEastAsia" w:hAnsi="David" w:cs="David"/>
+          <w:i/>
+          <w:sz w:val="24"/>
+          <w:szCs w:val="24"/>
+          <w:rtl/>
+        </w:rPr>
+        <w:t>-</w:t>
+      </w:r>
+      <w:r>
+        <w:rPr>
+          <w:rFonts w:ascii="David" w:eastAsiaTheme="minorEastAsia" w:hAnsi="David" w:cs="David" w:hint="cs"/>
+          <w:i/>
+          <w:sz w:val="24"/>
+          <w:szCs w:val="24"/>
+          <w:rtl/>
+        </w:rPr>
+        <w:t xml:space="preserve"> ע</w:t>
+      </w:r>
+      <w:r>
+        <w:rPr>
+          <w:rFonts w:ascii="David" w:eastAsiaTheme="minorEastAsia" w:hAnsi="David" w:cs="David" w:hint="cs"/>
+          <w:i/>
+          <w:sz w:val="24"/>
+          <w:szCs w:val="24"/>
+          <w:rtl/>
+        </w:rPr>
+        <w:t>ל ידי</w:t>
+      </w:r>
+      <w:r>
+        <w:rPr>
+          <w:rFonts w:ascii="David" w:eastAsiaTheme="minorEastAsia" w:hAnsi="David" w:cs="David" w:hint="cs"/>
+          <w:i/>
+          <w:sz w:val="24"/>
+          <w:szCs w:val="24"/>
+          <w:rtl/>
+        </w:rPr>
+        <w:t xml:space="preserve"> בחינת הסיומת. כלומר, הוספת תכונה שבודקת האם מילה מסתיימת ב-</w:t>
+      </w:r>
+      <w:r>
+        <w:rPr>
+          <w:rFonts w:ascii="David" w:eastAsiaTheme="minorEastAsia" w:hAnsi="David" w:cs="David"/>
+          <w:i/>
+          <w:sz w:val="24"/>
+          <w:szCs w:val="24"/>
+        </w:rPr>
+        <w:t>s</w:t>
+      </w:r>
+      <w:r>
+        <w:rPr>
+          <w:rFonts w:ascii="David" w:eastAsiaTheme="minorEastAsia" w:hAnsi="David" w:cs="David" w:hint="cs"/>
+          <w:i/>
+          <w:sz w:val="24"/>
+          <w:szCs w:val="24"/>
+          <w:rtl/>
+        </w:rPr>
+        <w:t>.</w:t>
       </w:r>
     </w:p>
     <w:p>
@@ -6684,22 +7277,166 @@
           <w:i/>
           <w:sz w:val="24"/>
           <w:szCs w:val="24"/>
-          <w:rtl/>
+          <w:u w:val="single"/>
         </w:rPr>
       </w:pPr>
       <w:r>
         <w:rPr>
-          <w:rFonts w:ascii="David" w:eastAsiaTheme="minorEastAsia" w:hAnsi="David" w:cs="David"/>
-          <w:i/>
+          <w:rFonts w:ascii="David" w:eastAsiaTheme="minorEastAsia" w:hAnsi="David" w:cs="David" w:hint="cs"/>
+          <w:i/>
+          <w:sz w:val="24"/>
+          <w:szCs w:val="24"/>
+          <w:u w:val="single"/>
+          <w:rtl/>
+        </w:rPr>
+        <w:t>מודל 2</w:t>
+      </w:r>
+    </w:p>
+    <w:p>
+      <w:pPr>
+        <w:bidi/>
+        <w:jc w:val="both"/>
+        <w:rPr>
+          <w:rFonts w:ascii="David" w:eastAsiaTheme="minorEastAsia" w:hAnsi="David" w:cs="David"/>
+          <w:i/>
+          <w:sz w:val="24"/>
+          <w:szCs w:val="24"/>
+          <w:rtl/>
+        </w:rPr>
+      </w:pPr>
+      <w:r>
+        <w:rPr>
+          <w:rFonts w:ascii="David" w:eastAsiaTheme="minorEastAsia" w:hAnsi="David" w:cs="David" w:hint="cs"/>
+          <w:i/>
+          <w:sz w:val="24"/>
+          <w:szCs w:val="24"/>
+          <w:rtl/>
+        </w:rPr>
+        <w:t xml:space="preserve">עבור מודל 2, לא קיבלנו קובץ אשר יכול להוות קבוצת הערכה. אי לכך, נעזרנו בפיצול קבוצת האימון ושימוש </w:t>
+      </w:r>
+      <w:r>
+        <w:rPr>
+          <w:rFonts w:ascii="David" w:eastAsiaTheme="minorEastAsia" w:hAnsi="David" w:cs="David" w:hint="cs"/>
+          <w:i/>
+          <w:sz w:val="24"/>
+          <w:szCs w:val="24"/>
+          <w:rtl/>
+        </w:rPr>
+        <w:t>ב-</w:t>
+      </w:r>
+      <w:r>
+        <w:rPr>
+          <w:rFonts w:ascii="David" w:eastAsiaTheme="minorEastAsia" w:hAnsi="David" w:cs="David"/>
+          <w:i/>
+          <w:sz w:val="24"/>
+          <w:szCs w:val="24"/>
+        </w:rPr>
+        <w:t>k-folds cross validation</w:t>
+      </w:r>
+      <w:r>
+        <w:rPr>
+          <w:rFonts w:ascii="David" w:eastAsiaTheme="minorEastAsia" w:hAnsi="David" w:cs="David" w:hint="cs"/>
+          <w:i/>
+          <w:sz w:val="24"/>
+          <w:szCs w:val="24"/>
+          <w:rtl/>
+        </w:rPr>
+        <w:t xml:space="preserve">. פיצלנו את הקובץ </w:t>
+      </w:r>
+      <w:r>
+        <w:rPr>
+          <w:rFonts w:ascii="David" w:eastAsiaTheme="minorEastAsia" w:hAnsi="David" w:cs="David"/>
+          <w:i/>
+          <w:sz w:val="24"/>
+          <w:szCs w:val="24"/>
+        </w:rPr>
+        <w:t>train2</w:t>
+      </w:r>
+      <w:r>
+        <w:rPr>
+          <w:rFonts w:ascii="David" w:eastAsiaTheme="minorEastAsia" w:hAnsi="David" w:cs="David" w:hint="cs"/>
+          <w:i/>
+          <w:sz w:val="24"/>
+          <w:szCs w:val="24"/>
+          <w:rtl/>
+        </w:rPr>
+        <w:t xml:space="preserve"> לחמישה קבצים, כל אחד בן 50 שורות, וביצענו </w:t>
+      </w:r>
+      <w:r>
+        <w:rPr>
+          <w:rFonts w:ascii="David" w:eastAsiaTheme="minorEastAsia" w:hAnsi="David" w:cs="David"/>
+          <w:i/>
+          <w:sz w:val="24"/>
+          <w:szCs w:val="24"/>
+        </w:rPr>
+        <w:t>k-folds cross validation</w:t>
+      </w:r>
+      <w:r>
+        <w:rPr>
+          <w:rFonts w:ascii="David" w:eastAsiaTheme="minorEastAsia" w:hAnsi="David" w:cs="David" w:hint="cs"/>
+          <w:i/>
+          <w:sz w:val="24"/>
+          <w:szCs w:val="24"/>
+          <w:rtl/>
+        </w:rPr>
+        <w:t xml:space="preserve"> כאשר </w:t>
+      </w:r>
+      <w:r>
+        <w:rPr>
+          <w:rFonts w:ascii="David" w:eastAsiaTheme="minorEastAsia" w:hAnsi="David" w:cs="David"/>
+          <w:i/>
+          <w:sz w:val="24"/>
+          <w:szCs w:val="24"/>
+        </w:rPr>
+        <w:t>k-5</w:t>
+      </w:r>
+      <w:r>
+        <w:rPr>
+          <w:rFonts w:ascii="David" w:eastAsiaTheme="minorEastAsia" w:hAnsi="David" w:cs="David" w:hint="cs"/>
+          <w:i/>
+          <w:sz w:val="24"/>
+          <w:szCs w:val="24"/>
+          <w:rtl/>
+        </w:rPr>
+        <w:t>. נעזרנו אמצעי זה הן לצורך הערכת ביצועים, והן לצורך כיוונון פרמטרים.</w:t>
+      </w:r>
+      <w:r>
+        <w:rPr>
+          <w:rFonts w:ascii="David" w:eastAsiaTheme="minorEastAsia" w:hAnsi="David" w:cs="David" w:hint="cs"/>
+          <w:i/>
+          <w:sz w:val="24"/>
+          <w:szCs w:val="24"/>
+          <w:rtl/>
+        </w:rPr>
+        <w:t xml:space="preserve"> עבור סט הפרמטרים המיטבי, קיבלנו את התוצאות הבאות:</w:t>
+      </w:r>
+    </w:p>
+    <w:p>
+      <w:pPr>
+        <w:bidi/>
+        <w:jc w:val="center"/>
+        <w:rPr>
+          <w:rFonts w:ascii="David" w:eastAsiaTheme="minorEastAsia" w:hAnsi="David" w:cs="David"/>
+          <w:i/>
+          <w:sz w:val="24"/>
+          <w:szCs w:val="24"/>
+          <w:rtl/>
+        </w:rPr>
+      </w:pPr>
+      <w:r>
+        <w:rPr>
+          <w:rFonts w:ascii="David" w:eastAsiaTheme="minorEastAsia" w:hAnsi="David" w:cs="David"/>
+          <w:i/>
+          <w:noProof/>
           <w:sz w:val="24"/>
           <w:szCs w:val="24"/>
           <w:rtl/>
         </w:rPr>
         <w:drawing>
-          <wp:inline distT="0" distB="0" distL="0" distR="0" wp14:anchorId="1A980966" wp14:editId="5337FC11">
-            <wp:extent cx="6858000" cy="1283970"/>
+          <wp:inline distT="0" distB="0" distL="0" distR="0" wp14:anchorId="789584C5" wp14:editId="1B137B92">
+            <wp:extent cx="2857748" cy="350550"/>
             <wp:effectExtent l="0" t="0" r="0" b="0"/>
-            <wp:docPr id="7" name="תמונה 7"/>
+            <wp:docPr id="8" name="תמונה 8"/>
             <wp:cNvGraphicFramePr>
               <a:graphicFrameLocks xmlns:a="http://schemas.openxmlformats.org/drawingml/2006/main" noChangeAspect="1"/>
             </wp:cNvGraphicFramePr>
@@ -6719,326 +7456,6 @@
                   <pic:spPr>
                     <a:xfrm>
                       <a:off x="0" y="0"/>
-                      <a:ext cx="6858000" cy="1283970"/>
-                    </a:xfrm>
-                    <a:prstGeom prst="rect">
-                      <a:avLst/>
-                    </a:prstGeom>
-                  </pic:spPr>
-                </pic:pic>
-              </a:graphicData>
-            </a:graphic>
-          </wp:inline>
-        </w:drawing>
-      </w:r>
-    </w:p>
-    <w:p>
-      <w:pPr>
-        <w:bidi/>
-        <w:jc w:val="both"/>
-        <w:rPr>
-          <w:rFonts w:ascii="David" w:eastAsiaTheme="minorEastAsia" w:hAnsi="David" w:cs="David" w:hint="cs"/>
-          <w:i/>
-          <w:sz w:val="24"/>
-          <w:szCs w:val="24"/>
-          <w:rtl/>
-        </w:rPr>
-      </w:pPr>
-      <w:r>
-        <w:rPr>
-          <w:rFonts w:ascii="David" w:eastAsiaTheme="minorEastAsia" w:hAnsi="David" w:cs="David" w:hint="cs"/>
-          <w:i/>
-          <w:sz w:val="24"/>
-          <w:szCs w:val="24"/>
-          <w:rtl/>
-        </w:rPr>
-        <w:t xml:space="preserve">נשים לב כי </w:t>
-      </w:r>
-      <w:r>
-        <w:rPr>
-          <w:rFonts w:ascii="David" w:eastAsiaTheme="minorEastAsia" w:hAnsi="David" w:cs="David"/>
-          <w:i/>
-          <w:sz w:val="24"/>
-          <w:szCs w:val="24"/>
-        </w:rPr>
-        <w:t>NNPS</w:t>
-      </w:r>
-      <w:r>
-        <w:rPr>
-          <w:rFonts w:ascii="David" w:eastAsiaTheme="minorEastAsia" w:hAnsi="David" w:cs="David" w:hint="cs"/>
-          <w:i/>
-          <w:sz w:val="24"/>
-          <w:szCs w:val="24"/>
-          <w:rtl/>
-        </w:rPr>
-        <w:t xml:space="preserve"> ממתויג רבות כ </w:t>
-      </w:r>
-      <w:r>
-        <w:rPr>
-          <w:rFonts w:ascii="David" w:eastAsiaTheme="minorEastAsia" w:hAnsi="David" w:cs="David"/>
-          <w:i/>
-          <w:sz w:val="24"/>
-          <w:szCs w:val="24"/>
-          <w:rtl/>
-        </w:rPr>
-        <w:t>–</w:t>
-      </w:r>
-      <w:r>
-        <w:rPr>
-          <w:rFonts w:ascii="David" w:eastAsiaTheme="minorEastAsia" w:hAnsi="David" w:cs="David" w:hint="cs"/>
-          <w:i/>
-          <w:sz w:val="24"/>
-          <w:szCs w:val="24"/>
-          <w:rtl/>
-        </w:rPr>
-        <w:t xml:space="preserve"> </w:t>
-      </w:r>
-      <w:r>
-        <w:rPr>
-          <w:rFonts w:ascii="David" w:eastAsiaTheme="minorEastAsia" w:hAnsi="David" w:cs="David"/>
-          <w:i/>
-          <w:sz w:val="24"/>
-          <w:szCs w:val="24"/>
-        </w:rPr>
-        <w:t>NPS</w:t>
-      </w:r>
-      <w:r>
-        <w:rPr>
-          <w:rFonts w:ascii="David" w:eastAsiaTheme="minorEastAsia" w:hAnsi="David" w:cs="David" w:hint="cs"/>
-          <w:i/>
-          <w:sz w:val="24"/>
-          <w:szCs w:val="24"/>
-          <w:rtl/>
-        </w:rPr>
-        <w:t xml:space="preserve">. כאמור, ההבדל בין ה-2 זה יחיד-רבים. כדי לשפר את הדיוק בתיוגים הללו, נוכל להוסיף תכונה אשר בודקת האם המילה הינה ברבים או ביחיד </w:t>
-      </w:r>
-      <w:r>
-        <w:rPr>
-          <w:rFonts w:ascii="David" w:eastAsiaTheme="minorEastAsia" w:hAnsi="David" w:cs="David"/>
-          <w:i/>
-          <w:sz w:val="24"/>
-          <w:szCs w:val="24"/>
-          <w:rtl/>
-        </w:rPr>
-        <w:t>–</w:t>
-      </w:r>
-      <w:r>
-        <w:rPr>
-          <w:rFonts w:ascii="David" w:eastAsiaTheme="minorEastAsia" w:hAnsi="David" w:cs="David" w:hint="cs"/>
-          <w:i/>
-          <w:sz w:val="24"/>
-          <w:szCs w:val="24"/>
-          <w:rtl/>
-        </w:rPr>
-        <w:t xml:space="preserve"> ע"י בחינת הסיומת. כלומר, הוספת תכונה שבודקת האם מילה מסתיימת ב-</w:t>
-      </w:r>
-      <w:r>
-        <w:rPr>
-          <w:rFonts w:ascii="David" w:eastAsiaTheme="minorEastAsia" w:hAnsi="David" w:cs="David"/>
-          <w:i/>
-          <w:sz w:val="24"/>
-          <w:szCs w:val="24"/>
-        </w:rPr>
-        <w:t>s</w:t>
-      </w:r>
-      <w:r>
-        <w:rPr>
-          <w:rFonts w:ascii="David" w:eastAsiaTheme="minorEastAsia" w:hAnsi="David" w:cs="David" w:hint="cs"/>
-          <w:i/>
-          <w:sz w:val="24"/>
-          <w:szCs w:val="24"/>
-          <w:rtl/>
-        </w:rPr>
-        <w:t>.</w:t>
-      </w:r>
-    </w:p>
-    <w:p>
-      <w:pPr>
-        <w:bidi/>
-        <w:jc w:val="both"/>
-        <w:rPr>
-          <w:rFonts w:ascii="David" w:eastAsiaTheme="minorEastAsia" w:hAnsi="David" w:cs="David"/>
-          <w:i/>
-          <w:sz w:val="24"/>
-          <w:szCs w:val="24"/>
-          <w:u w:val="single"/>
-        </w:rPr>
-      </w:pPr>
-      <w:r>
-        <w:rPr>
-          <w:rFonts w:ascii="David" w:eastAsiaTheme="minorEastAsia" w:hAnsi="David" w:cs="David" w:hint="cs"/>
-          <w:i/>
-          <w:sz w:val="24"/>
-          <w:szCs w:val="24"/>
-          <w:u w:val="single"/>
-          <w:rtl/>
-        </w:rPr>
-        <w:t>מודל 2</w:t>
-      </w:r>
-    </w:p>
-    <w:p>
-      <w:pPr>
-        <w:bidi/>
-        <w:jc w:val="both"/>
-        <w:rPr>
-          <w:rFonts w:ascii="David" w:eastAsiaTheme="minorEastAsia" w:hAnsi="David" w:cs="David"/>
-          <w:i/>
-          <w:sz w:val="24"/>
-          <w:szCs w:val="24"/>
-          <w:rtl/>
-        </w:rPr>
-      </w:pPr>
-      <w:r>
-        <w:rPr>
-          <w:rFonts w:ascii="David" w:eastAsiaTheme="minorEastAsia" w:hAnsi="David" w:cs="David" w:hint="cs"/>
-          <w:i/>
-          <w:sz w:val="24"/>
-          <w:szCs w:val="24"/>
-          <w:rtl/>
-        </w:rPr>
-        <w:t xml:space="preserve">עבור מודל 2, לא קיבלנו קובץ אשר יכול להוות קבוצת הערכה. אי לכך, נעזרנו בפיצול קבוצת האימון ושימוש </w:t>
-      </w:r>
-      <w:r>
-        <w:rPr>
-          <w:rFonts w:ascii="David" w:eastAsiaTheme="minorEastAsia" w:hAnsi="David" w:cs="David" w:hint="cs"/>
-          <w:i/>
-          <w:sz w:val="24"/>
-          <w:szCs w:val="24"/>
-          <w:rtl/>
-        </w:rPr>
-        <w:t>ב-</w:t>
-      </w:r>
-      <w:r>
-        <w:rPr>
-          <w:rFonts w:ascii="David" w:eastAsiaTheme="minorEastAsia" w:hAnsi="David" w:cs="David"/>
-          <w:i/>
-          <w:sz w:val="24"/>
-          <w:szCs w:val="24"/>
-        </w:rPr>
-        <w:t>k-folds cross validation</w:t>
-      </w:r>
-      <w:r>
-        <w:rPr>
-          <w:rFonts w:ascii="David" w:eastAsiaTheme="minorEastAsia" w:hAnsi="David" w:cs="David" w:hint="cs"/>
-          <w:i/>
-          <w:sz w:val="24"/>
-          <w:szCs w:val="24"/>
-          <w:rtl/>
-        </w:rPr>
-        <w:t xml:space="preserve">. פיצלנו את הקובץ </w:t>
-      </w:r>
-      <w:r>
-        <w:rPr>
-          <w:rFonts w:ascii="David" w:eastAsiaTheme="minorEastAsia" w:hAnsi="David" w:cs="David"/>
-          <w:i/>
-          <w:sz w:val="24"/>
-          <w:szCs w:val="24"/>
-        </w:rPr>
-        <w:t>train2</w:t>
-      </w:r>
-      <w:r>
-        <w:rPr>
-          <w:rFonts w:ascii="David" w:eastAsiaTheme="minorEastAsia" w:hAnsi="David" w:cs="David" w:hint="cs"/>
-          <w:i/>
-          <w:sz w:val="24"/>
-          <w:szCs w:val="24"/>
-          <w:rtl/>
-        </w:rPr>
-        <w:t xml:space="preserve"> לחמישה קבצים, כל אחד בן 50 שורות, וביצענו </w:t>
-      </w:r>
-      <w:r>
-        <w:rPr>
-          <w:rFonts w:ascii="David" w:eastAsiaTheme="minorEastAsia" w:hAnsi="David" w:cs="David"/>
-          <w:i/>
-          <w:sz w:val="24"/>
-          <w:szCs w:val="24"/>
-        </w:rPr>
-        <w:t>k-folds cross validation</w:t>
-      </w:r>
-      <w:r>
-        <w:rPr>
-          <w:rFonts w:ascii="David" w:eastAsiaTheme="minorEastAsia" w:hAnsi="David" w:cs="David" w:hint="cs"/>
-          <w:i/>
-          <w:sz w:val="24"/>
-          <w:szCs w:val="24"/>
-          <w:rtl/>
-        </w:rPr>
-        <w:t xml:space="preserve"> כאשר </w:t>
-      </w:r>
-      <w:r>
-        <w:rPr>
-          <w:rFonts w:ascii="David" w:eastAsiaTheme="minorEastAsia" w:hAnsi="David" w:cs="David"/>
-          <w:i/>
-          <w:sz w:val="24"/>
-          <w:szCs w:val="24"/>
-        </w:rPr>
-        <w:t>k-5</w:t>
-      </w:r>
-      <w:r>
-        <w:rPr>
-          <w:rFonts w:ascii="David" w:eastAsiaTheme="minorEastAsia" w:hAnsi="David" w:cs="David" w:hint="cs"/>
-          <w:i/>
-          <w:sz w:val="24"/>
-          <w:szCs w:val="24"/>
-          <w:rtl/>
-        </w:rPr>
-        <w:t>. נעזרנו אמצעי זה הן לצורך הערכת ביצועים, והן לצורך כיוונון פרמטרים.</w:t>
-      </w:r>
-      <w:r>
-        <w:rPr>
-          <w:rFonts w:ascii="David" w:eastAsiaTheme="minorEastAsia" w:hAnsi="David" w:cs="David" w:hint="cs"/>
-          <w:i/>
-          <w:sz w:val="24"/>
-          <w:szCs w:val="24"/>
-          <w:rtl/>
-        </w:rPr>
-        <w:t xml:space="preserve"> עבור סט הפרמטרים המיטבי, קיבלנו את התוצאות הבאות:</w:t>
-      </w:r>
-    </w:p>
-    <w:p>
-      <w:pPr>
-        <w:bidi/>
-        <w:jc w:val="center"/>
-        <w:rPr>
-          <w:rFonts w:ascii="David" w:eastAsiaTheme="minorEastAsia" w:hAnsi="David" w:cs="David"/>
-          <w:i/>
-          <w:sz w:val="24"/>
-          <w:szCs w:val="24"/>
-          <w:rtl/>
-        </w:rPr>
-      </w:pPr>
-      <w:r>
-        <w:rPr>
-          <w:rFonts w:ascii="David" w:eastAsiaTheme="minorEastAsia" w:hAnsi="David" w:cs="David"/>
-          <w:i/>
-          <w:sz w:val="24"/>
-          <w:szCs w:val="24"/>
-          <w:rtl/>
-        </w:rPr>
-        <w:drawing>
-          <wp:inline distT="0" distB="0" distL="0" distR="0" wp14:anchorId="789584C5" wp14:editId="1B137B92">
-            <wp:extent cx="2857748" cy="350550"/>
-            <wp:effectExtent l="0" t="0" r="0" b="0"/>
-            <wp:docPr id="8" name="תמונה 8"/>
-            <wp:cNvGraphicFramePr>
-              <a:graphicFrameLocks xmlns:a="http://schemas.openxmlformats.org/drawingml/2006/main" noChangeAspect="1"/>
-            </wp:cNvGraphicFramePr>
-            <a:graphic xmlns:a="http://schemas.openxmlformats.org/drawingml/2006/main">
-              <a:graphicData uri="http://schemas.openxmlformats.org/drawingml/2006/picture">
-                <pic:pic xmlns:pic="http://schemas.openxmlformats.org/drawingml/2006/picture">
-                  <pic:nvPicPr>
-                    <pic:cNvPr id="1" name=""/>
-                    <pic:cNvPicPr/>
-                  </pic:nvPicPr>
-                  <pic:blipFill>
-                    <a:blip r:embed="rId9"/>
-                    <a:stretch>
-                      <a:fillRect/>
-                    </a:stretch>
-                  </pic:blipFill>
-                  <pic:spPr>
-                    <a:xfrm>
-                      <a:off x="0" y="0"/>
                       <a:ext cx="2857748" cy="350550"/>
                     </a:xfrm>
                     <a:prstGeom prst="rect">
@@ -7110,7 +7527,7 @@
         <w:bidi/>
         <w:jc w:val="both"/>
         <w:rPr>
-          <w:rFonts w:ascii="David" w:eastAsiaTheme="minorEastAsia" w:hAnsi="David" w:cs="David" w:hint="cs"/>
+          <w:rFonts w:ascii="David" w:eastAsiaTheme="minorEastAsia" w:hAnsi="David" w:cs="David"/>
           <w:i/>
           <w:sz w:val="24"/>
           <w:szCs w:val="24"/>
@@ -7163,7 +7580,7 @@
           <w:szCs w:val="24"/>
           <w:rtl/>
         </w:rPr>
-        <w:t xml:space="preserve"> בעל אופי של תחבורה ויוממות אולם מגוון יותר. </w:t>
+        <w:t xml:space="preserve"> בעל אופי של תחבורה אולם מגוון יותר. </w:t>
       </w:r>
       <w:r>
         <w:rPr>
@@ -7182,14 +7599,37 @@
           <w:szCs w:val="24"/>
           <w:rtl/>
         </w:rPr>
-        <w:t xml:space="preserve"> הינו בעל אופי מגוון אף הוא. אי לכך, נעזרנו ב</w:t>
-      </w:r>
-      <w:r>
-        <w:rPr>
-          <w:rFonts w:ascii="David" w:eastAsiaTheme="minorEastAsia" w:hAnsi="David" w:cs="David"/>
-          <w:i/>
-          <w:sz w:val="24"/>
-          <w:szCs w:val="24"/>
+        <w:t xml:space="preserve"> הינו בעל אופי מגוון אף הוא. אי לכך, </w:t>
+      </w:r>
+      <w:r>
+        <w:rPr>
+          <w:rFonts w:ascii="David" w:eastAsiaTheme="minorEastAsia" w:hAnsi="David" w:cs="David" w:hint="cs"/>
+          <w:i/>
+          <w:sz w:val="24"/>
+          <w:szCs w:val="24"/>
+          <w:highlight w:val="yellow"/>
+          <w:rtl/>
+        </w:rPr>
+        <w:t>נעזרנו ב</w:t>
+      </w:r>
+      <w:r>
+        <w:rPr>
+          <w:rFonts w:ascii="David" w:eastAsiaTheme="minorEastAsia" w:hAnsi="David" w:cs="David" w:hint="cs"/>
+          <w:i/>
+          <w:sz w:val="24"/>
+          <w:szCs w:val="24"/>
+          <w:highlight w:val="yellow"/>
+          <w:rtl/>
+        </w:rPr>
+        <w:t>-</w:t>
+      </w:r>
+      <w:r>
+        <w:rPr>
+          <w:rFonts w:ascii="David" w:eastAsiaTheme="minorEastAsia" w:hAnsi="David" w:cs="David"/>
+          <w:i/>
+          <w:sz w:val="24"/>
+          <w:szCs w:val="24"/>
+          <w:highlight w:val="yellow"/>
         </w:rPr>
         <w:t>train1</w:t>
       </w:r>
@@ -7199,16 +7639,29 @@
           <w:i/>
           <w:sz w:val="24"/>
           <w:szCs w:val="24"/>
+          <w:highlight w:val="yellow"/>
           <w:rtl/>
         </w:rPr>
         <w:t xml:space="preserve"> וב</w:t>
       </w:r>
       <w:r>
         <w:rPr>
-          <w:rFonts w:ascii="David" w:eastAsiaTheme="minorEastAsia" w:hAnsi="David" w:cs="David"/>
-          <w:i/>
-          <w:sz w:val="24"/>
-          <w:szCs w:val="24"/>
+          <w:rFonts w:ascii="David" w:eastAsiaTheme="minorEastAsia" w:hAnsi="David" w:cs="David" w:hint="cs"/>
+          <w:i/>
+          <w:sz w:val="24"/>
+          <w:szCs w:val="24"/>
+          <w:highlight w:val="yellow"/>
+          <w:rtl/>
+        </w:rPr>
+        <w:t>-</w:t>
+      </w:r>
+      <w:r>
+        <w:rPr>
+          <w:rFonts w:ascii="David" w:eastAsiaTheme="minorEastAsia" w:hAnsi="David" w:cs="David"/>
+          <w:i/>
+          <w:sz w:val="24"/>
+          <w:szCs w:val="24"/>
+          <w:highlight w:val="yellow"/>
         </w:rPr>
         <w:t>test1</w:t>
       </w:r>
@@ -7269,17 +7722,6 @@
           <w:rtl/>
         </w:rPr>
         <w:t xml:space="preserve"> </w:t>
-      </w:r>
-      <w:r>
-        <w:rPr>
-          <w:rFonts w:ascii="David" w:eastAsiaTheme="minorEastAsia" w:hAnsi="David" w:cs="David" w:hint="cs"/>
-          <w:i/>
-          <w:sz w:val="24"/>
-          <w:szCs w:val="24"/>
-          <w:highlight w:val="yellow"/>
-          <w:rtl/>
-        </w:rPr>
-        <w:t>האיחוד רעיון טוב?</w:t>
       </w:r>
     </w:p>
     <w:p>
@@ -7326,6 +7768,66 @@
           <w:szCs w:val="24"/>
           <w:rtl/>
         </w:rPr>
+        <w:t xml:space="preserve">ניסינו לבחון את טקסט זה, ושמנו לב שבניגוד לכל קודמיו, הוא היה בעל אופי </w:t>
+      </w:r>
+      <w:r>
+        <w:rPr>
+          <w:rFonts w:ascii="David" w:eastAsiaTheme="minorEastAsia" w:hAnsi="David" w:cs="David" w:hint="cs"/>
+          <w:i/>
+          <w:sz w:val="24"/>
+          <w:szCs w:val="24"/>
+          <w:rtl/>
+        </w:rPr>
+        <w:t>מדעי</w:t>
+      </w:r>
+      <w:r>
+        <w:rPr>
+          <w:rFonts w:ascii="David" w:eastAsiaTheme="minorEastAsia" w:hAnsi="David" w:cs="David" w:hint="cs"/>
+          <w:i/>
+          <w:sz w:val="24"/>
+          <w:szCs w:val="24"/>
+          <w:rtl/>
+        </w:rPr>
+        <w:t xml:space="preserve"> יותר. כלומר, שהוא הכיל מספר גדול יחסית של שמות באותיות גדולות ושל מספרים</w:t>
+      </w:r>
+      <w:r>
+        <w:rPr>
+          <w:rFonts w:ascii="David" w:eastAsiaTheme="minorEastAsia" w:hAnsi="David" w:cs="David" w:hint="cs"/>
+          <w:i/>
+          <w:sz w:val="24"/>
+          <w:szCs w:val="24"/>
+          <w:rtl/>
+        </w:rPr>
+        <w:t xml:space="preserve">, </w:t>
+      </w:r>
+      <w:r>
+        <w:rPr>
+          <w:rFonts w:ascii="David" w:eastAsiaTheme="minorEastAsia" w:hAnsi="David" w:cs="David" w:hint="cs"/>
+          <w:i/>
+          <w:sz w:val="24"/>
+          <w:szCs w:val="24"/>
+          <w:rtl/>
+        </w:rPr>
+        <w:t xml:space="preserve">לעיתים קרובות אף משולבים זה עם זה. </w:t>
+      </w:r>
+      <w:r>
+        <w:rPr>
+          <w:rFonts w:ascii="David" w:eastAsiaTheme="minorEastAsia" w:hAnsi="David" w:cs="David" w:hint="cs"/>
+          <w:i/>
+          <w:sz w:val="24"/>
+          <w:szCs w:val="24"/>
+          <w:rtl/>
+        </w:rPr>
+        <w:t xml:space="preserve">עובדה זו חיזקה את בחירת התכונות שהוספנו מעבר לתכונות שהיו נתונות בתרגיל. </w:t>
+      </w:r>
+      <w:r>
+        <w:rPr>
+          <w:rFonts w:ascii="David" w:eastAsiaTheme="minorEastAsia" w:hAnsi="David" w:cs="David" w:hint="cs"/>
+          <w:i/>
+          <w:sz w:val="24"/>
+          <w:szCs w:val="24"/>
+          <w:rtl/>
+        </w:rPr>
         <w:t xml:space="preserve">עבור מודל 2 ביצענו הערכת ביצועים באמצעות </w:t>
       </w:r>
       <w:r>
@@ -7394,6 +7896,16 @@
           <w:rtl/>
         </w:rPr>
         <w:t>.</w:t>
+      </w:r>
+      <w:r>
+        <w:rPr>
+          <w:rFonts w:ascii="David" w:eastAsiaTheme="minorEastAsia" w:hAnsi="David" w:cs="David"/>
+          <w:i/>
+          <w:sz w:val="24"/>
+          <w:szCs w:val="24"/>
+          <w:rtl/>
+        </w:rPr>
+        <w:br/>
       </w:r>
     </w:p>
     <w:p>
@@ -7472,6 +7984,14 @@
     </w:sectPr>
   </w:body>
 </w:document>
+</file>
+
+<file path=word/people.xml><?xml version="1.0" encoding="utf-8"?>
+<w15:people xmlns:wpc="http://schemas.microsoft.com/office/word/2010/wordprocessingCanvas" xmlns:cx="http://schemas.microsoft.com/office/drawing/2014/chartex" xmlns:cx1="http://schemas.microsoft.com/office/drawing/2015/9/8/chartex" xmlns:cx2="http://schemas.microsoft.com/office/drawing/2015/10/21/chartex" xmlns:cx3="http://schemas.microsoft.com/office/drawing/2016/5/9/chartex" xmlns:cx4="http://schemas.microsoft.com/office/drawing/2016/5/10/chartex" xmlns:cx5="http://schemas.microsoft.com/office/drawing/2016/5/11/chartex" xmlns:cx6="http://schemas.microsoft.com/office/drawing/2016/5/12/chartex" xmlns:cx7="http://schemas.microsoft.com/office/drawing/2016/5/13/chartex" xmlns:cx8="http://schemas.microsoft.com/office/drawing/2016/5/14/chartex" xmlns:mc="http://schemas.openxmlformats.org/markup-compatibility/2006" xmlns:aink="http://schemas.microsoft.com/office/drawing/2016/ink" xmlns:am3d="http://schemas.microsoft.com/office/drawing/2017/model3d" xmlns:o="urn:schemas-microsoft-com:office:office" xmlns:r="http://schemas.openxmlformats.org/officeDocument/2006/relationships" xmlns:m="http://schemas.openxmlformats.org/officeDocument/2006/math" xmlns:v="urn:schemas-microsoft-com:vml" xmlns:wp14="http://schemas.microsoft.com/office/word/2010/wordprocessingDrawing" xmlns:wp="http://schemas.openxmlformats.org/drawingml/2006/wordprocessingDrawing" xmlns:w10="urn:schemas-microsoft-com:office:word" xmlns:w="http://schemas.openxmlformats.org/wordprocessingml/2006/main" xmlns:w14="http://schemas.microsoft.com/office/word/2010/wordml" xmlns:w15="http://schemas.microsoft.com/office/word/2012/wordml" xmlns:w16cex="http://schemas.microsoft.com/office/word/2018/wordml/cex" xmlns:w16cid="http://schemas.microsoft.com/office/word/2016/wordml/cid" xmlns:w16="http://schemas.microsoft.com/office/word/2018/wordml" xmlns:w16se="http://schemas.microsoft.com/office/word/2015/wordml/symex" xmlns:wpg="http://schemas.microsoft.com/office/word/2010/wordprocessingGroup" xmlns:wpi="http://schemas.microsoft.com/office/word/2010/wordprocessingInk" xmlns:wne="http://schemas.microsoft.com/office/word/2006/wordml" xmlns:wps="http://schemas.microsoft.com/office/word/2010/wordprocessingShape" mc:Ignorable="w14 w15 w16se w16cid w16 w16cex wp14">
+  <w15:person w15:author="amir belder">
+    <w15:presenceInfo w15:providerId="Windows Live" w15:userId="a3e67b775066d43f"/>
+  </w15:person>
+</w15:people>
 </file>
 
 <file path=word/styles.xml><?xml version="1.0" encoding="utf-8"?>
@@ -7869,17 +8389,17 @@
     <w:lsdException w:name="Unresolved Mention" w:semiHidden="1" w:unhideWhenUsed="1"/>
     <w:lsdException w:name="Smart Link" w:semiHidden="1" w:unhideWhenUsed="1"/>
   </w:latentStyles>
-  <w:style w:type="paragraph" w:default="1" w:styleId="a">
+  <w:style w:type="paragraph" w:default="1" w:styleId="Normal">
     <w:name w:val="Normal"/>
     <w:qFormat/>
   </w:style>
-  <w:style w:type="character" w:default="1" w:styleId="a0">
+  <w:style w:type="character" w:default="1" w:styleId="DefaultParagraphFont">
     <w:name w:val="Default Paragraph Font"/>
     <w:uiPriority w:val="1"/>
     <w:semiHidden/>
     <w:unhideWhenUsed/>
   </w:style>
-  <w:style w:type="table" w:default="1" w:styleId="a1">
+  <w:style w:type="table" w:default="1" w:styleId="TableNormal">
     <w:name w:val="Normal Table"/>
     <w:uiPriority w:val="99"/>
     <w:semiHidden/>
@@ -7894,15 +8414,15 @@
       </w:tblCellMar>
     </w:tblPr>
   </w:style>
-  <w:style w:type="numbering" w:default="1" w:styleId="a2">
+  <w:style w:type="numbering" w:default="1" w:styleId="NoList">
     <w:name w:val="No List"/>
     <w:uiPriority w:val="99"/>
     <w:semiHidden/>
     <w:unhideWhenUsed/>
   </w:style>
-  <w:style w:type="character" w:styleId="a3">
+  <w:style w:type="character" w:styleId="PlaceholderText">
     <w:name w:val="Placeholder Text"/>
-    <w:basedOn w:val="a0"/>
+    <w:basedOn w:val="DefaultParagraphFont"/>
     <w:uiPriority w:val="99"/>
     <w:semiHidden/>
     <w:rsid w:val="00885EF3"/>
@@ -7910,9 +8430,9 @@
       <w:color w:val="808080"/>
     </w:rPr>
   </w:style>
-  <w:style w:type="table" w:styleId="a4">
+  <w:style w:type="table" w:styleId="TableGrid">
     <w:name w:val="Table Grid"/>
-    <w:basedOn w:val="a1"/>
+    <w:basedOn w:val="TableNormal"/>
     <w:uiPriority w:val="39"/>
     <w:rsid w:val="00A90A98"/>
     <w:pPr>
@@ -7928,6 +8448,36 @@
         <w:insideV w:val="single" w:sz="4" w:space="0" w:color="auto"/>
       </w:tblBorders>
     </w:tblPr>
+  </w:style>
+  <w:style w:type="paragraph" w:styleId="BalloonText">
+    <w:name w:val="Balloon Text"/>
+    <w:basedOn w:val="Normal"/>
+    <w:link w:val="BalloonTextChar"/>
+    <w:uiPriority w:val="99"/>
+    <w:semiHidden/>
+    <w:unhideWhenUsed/>
+    <w:rsid w:val="008D4DC2"/>
+    <w:pPr>
+      <w:spacing w:after="0" w:line="240" w:lineRule="auto"/>
+    </w:pPr>
+    <w:rPr>
+      <w:rFonts w:ascii="Segoe UI" w:hAnsi="Segoe UI" w:cs="Segoe UI"/>
+      <w:sz w:val="18"/>
+      <w:szCs w:val="18"/>
+    </w:rPr>
+  </w:style>
+  <w:style w:type="character" w:customStyle="1" w:styleId="BalloonTextChar">
+    <w:name w:val="Balloon Text Char"/>
+    <w:basedOn w:val="DefaultParagraphFont"/>
+    <w:link w:val="BalloonText"/>
+    <w:uiPriority w:val="99"/>
+    <w:semiHidden/>
+    <w:rsid w:val="008D4DC2"/>
+    <w:rPr>
+      <w:rFonts w:ascii="Segoe UI" w:hAnsi="Segoe UI" w:cs="Segoe UI"/>
+      <w:sz w:val="18"/>
+      <w:szCs w:val="18"/>
+    </w:rPr>
   </w:style>
 </w:styles>
 </file>

</xml_diff>